<commit_message>
Module - 1 added
</commit_message>
<xml_diff>
--- a/Module - 1.docx
+++ b/Module - 1.docx
@@ -5,30 +5,105 @@
     <w:p>
       <w:pPr>
         <w:rPr>
-          <w:sz w:val="36"/>
-          <w:szCs w:val="36"/>
-        </w:rPr>
-      </w:pPr>
-    </w:p>
-    <w:p>
-      <w:pPr>
-        <w:rPr>
-          <w:sz w:val="36"/>
-          <w:szCs w:val="36"/>
-        </w:rPr>
-      </w:pPr>
-      <w:r>
-        <w:rPr>
-          <w:sz w:val="36"/>
-          <w:szCs w:val="36"/>
-        </w:rPr>
-        <w:t>What is Program</w:t>
-      </w:r>
-    </w:p>
-    <w:p>
-      <w:pPr>
-        <w:rPr>
-          <w:color w:val="000000" w:themeColor="text1"/>
+          <w:sz w:val="44"/>
+          <w:szCs w:val="44"/>
+        </w:rPr>
+      </w:pPr>
+    </w:p>
+    <w:p>
+      <w:pPr>
+        <w:rPr>
+          <w:sz w:val="44"/>
+          <w:szCs w:val="44"/>
+        </w:rPr>
+      </w:pPr>
+    </w:p>
+    <w:p>
+      <w:pPr>
+        <w:rPr>
+          <w:sz w:val="44"/>
+          <w:szCs w:val="44"/>
+        </w:rPr>
+      </w:pPr>
+    </w:p>
+    <w:p>
+      <w:pPr>
+        <w:rPr>
+          <w:sz w:val="44"/>
+          <w:szCs w:val="44"/>
+        </w:rPr>
+      </w:pPr>
+    </w:p>
+    <w:p>
+      <w:pPr>
+        <w:rPr>
+          <w:sz w:val="44"/>
+          <w:szCs w:val="44"/>
+        </w:rPr>
+      </w:pPr>
+    </w:p>
+    <w:p>
+      <w:pPr>
+        <w:rPr>
+          <w:sz w:val="44"/>
+          <w:szCs w:val="44"/>
+        </w:rPr>
+      </w:pPr>
+    </w:p>
+    <w:p>
+      <w:pPr>
+        <w:rPr>
+          <w:sz w:val="44"/>
+          <w:szCs w:val="44"/>
+        </w:rPr>
+      </w:pPr>
+    </w:p>
+    <w:p>
+      <w:pPr>
+        <w:rPr>
+          <w:sz w:val="44"/>
+          <w:szCs w:val="44"/>
+        </w:rPr>
+      </w:pPr>
+    </w:p>
+    <w:p>
+      <w:pPr>
+        <w:rPr>
+          <w:sz w:val="44"/>
+          <w:szCs w:val="44"/>
+        </w:rPr>
+      </w:pPr>
+    </w:p>
+    <w:p>
+      <w:pPr>
+        <w:rPr>
+          <w:sz w:val="44"/>
+          <w:szCs w:val="44"/>
+        </w:rPr>
+      </w:pPr>
+    </w:p>
+    <w:p>
+      <w:pPr>
+        <w:rPr>
+          <w:sz w:val="44"/>
+          <w:szCs w:val="44"/>
+        </w:rPr>
+      </w:pPr>
+    </w:p>
+    <w:p>
+      <w:pPr>
+        <w:rPr>
+          <w:sz w:val="44"/>
+          <w:szCs w:val="44"/>
+        </w:rPr>
+      </w:pPr>
+    </w:p>
+    <w:p>
+      <w:pPr>
+        <w:rPr>
+          <w:color w:val="000000" w:themeColor="text1"/>
+          <w:sz w:val="44"/>
+          <w:szCs w:val="44"/>
           <w14:shadow w14:blurRad="38100" w14:dist="19050" w14:dir="2700000" w14:sx="100000" w14:sy="100000" w14:kx="0" w14:ky="0" w14:algn="tl">
             <w14:schemeClr w14:val="dk1">
               <w14:alpha w14:val="60000"/>
@@ -44,8 +119,8 @@
       <w:r>
         <w:rPr>
           <w:color w:val="000000" w:themeColor="text1"/>
-          <w:sz w:val="36"/>
-          <w:szCs w:val="36"/>
+          <w:sz w:val="44"/>
+          <w:szCs w:val="44"/>
           <w14:shadow w14:blurRad="38100" w14:dist="19050" w14:dir="2700000" w14:sx="100000" w14:sy="100000" w14:kx="0" w14:ky="0" w14:algn="tl">
             <w14:schemeClr w14:val="dk1">
               <w14:alpha w14:val="60000"/>
@@ -57,11 +132,14 @@
             <w14:round/>
           </w14:textOutline>
         </w:rPr>
-        <w:t>.</w:t>
-      </w:r>
-      <w:r>
-        <w:rPr>
-          <w:color w:val="000000" w:themeColor="text1"/>
+        <w:lastRenderedPageBreak/>
+        <w:tab/>
+      </w:r>
+      <w:r>
+        <w:rPr>
+          <w:color w:val="000000" w:themeColor="text1"/>
+          <w:sz w:val="44"/>
+          <w:szCs w:val="44"/>
           <w14:shadow w14:blurRad="38100" w14:dist="19050" w14:dir="2700000" w14:sx="100000" w14:sy="100000" w14:kx="0" w14:ky="0" w14:algn="tl">
             <w14:schemeClr w14:val="dk1">
               <w14:alpha w14:val="60000"/>
@@ -73,15 +151,13 @@
             <w14:round/>
           </w14:textOutline>
         </w:rPr>
-        <w:t xml:space="preserve"> Program – it is a set of instructions</w:t>
-      </w:r>
-    </w:p>
-    <w:p>
-      <w:pPr>
-        <w:rPr>
-          <w:color w:val="000000" w:themeColor="text1"/>
-          <w:sz w:val="24"/>
-          <w:szCs w:val="24"/>
+        <w:tab/>
+      </w:r>
+      <w:r>
+        <w:rPr>
+          <w:color w:val="000000" w:themeColor="text1"/>
+          <w:sz w:val="44"/>
+          <w:szCs w:val="44"/>
           <w14:shadow w14:blurRad="38100" w14:dist="19050" w14:dir="2700000" w14:sx="100000" w14:sy="100000" w14:kx="0" w14:ky="0" w14:algn="tl">
             <w14:schemeClr w14:val="dk1">
               <w14:alpha w14:val="60000"/>
@@ -93,10 +169,13 @@
             <w14:round/>
           </w14:textOutline>
         </w:rPr>
-      </w:pPr>
-      <w:r>
-        <w:rPr>
-          <w:color w:val="000000" w:themeColor="text1"/>
+        <w:tab/>
+      </w:r>
+      <w:r>
+        <w:rPr>
+          <w:color w:val="000000" w:themeColor="text1"/>
+          <w:sz w:val="44"/>
+          <w:szCs w:val="44"/>
           <w14:shadow w14:blurRad="38100" w14:dist="19050" w14:dir="2700000" w14:sx="100000" w14:sy="100000" w14:kx="0" w14:ky="0" w14:algn="tl">
             <w14:schemeClr w14:val="dk1">
               <w14:alpha w14:val="60000"/>
@@ -108,11 +187,748 @@
             <w14:round/>
           </w14:textOutline>
         </w:rPr>
-        <w:t>.</w:t>
-      </w:r>
-      <w:r>
-        <w:rPr>
-          <w:color w:val="000000" w:themeColor="text1"/>
+        <w:tab/>
+      </w:r>
+      <w:r>
+        <w:rPr>
+          <w:color w:val="000000" w:themeColor="text1"/>
+          <w:sz w:val="44"/>
+          <w:szCs w:val="44"/>
+          <w14:shadow w14:blurRad="38100" w14:dist="19050" w14:dir="2700000" w14:sx="100000" w14:sy="100000" w14:kx="0" w14:ky="0" w14:algn="tl">
+            <w14:schemeClr w14:val="dk1">
+              <w14:alpha w14:val="60000"/>
+            </w14:schemeClr>
+          </w14:shadow>
+          <w14:textOutline w14:w="0" w14:cap="flat" w14:cmpd="sng" w14:algn="ctr">
+            <w14:noFill/>
+            <w14:prstDash w14:val="solid"/>
+            <w14:round/>
+          </w14:textOutline>
+        </w:rPr>
+        <w:tab/>
+      </w:r>
+      <w:r>
+        <w:rPr>
+          <w:color w:val="000000" w:themeColor="text1"/>
+          <w:sz w:val="44"/>
+          <w:szCs w:val="44"/>
+          <w14:shadow w14:blurRad="38100" w14:dist="19050" w14:dir="2700000" w14:sx="100000" w14:sy="100000" w14:kx="0" w14:ky="0" w14:algn="tl">
+            <w14:schemeClr w14:val="dk1">
+              <w14:alpha w14:val="60000"/>
+            </w14:schemeClr>
+          </w14:shadow>
+          <w14:textOutline w14:w="0" w14:cap="flat" w14:cmpd="sng" w14:algn="ctr">
+            <w14:noFill/>
+            <w14:prstDash w14:val="solid"/>
+            <w14:round/>
+          </w14:textOutline>
+        </w:rPr>
+        <w:tab/>
+      </w:r>
+      <w:r>
+        <w:rPr>
+          <w:color w:val="000000" w:themeColor="text1"/>
+          <w:sz w:val="44"/>
+          <w:szCs w:val="44"/>
+          <w14:shadow w14:blurRad="38100" w14:dist="19050" w14:dir="2700000" w14:sx="100000" w14:sy="100000" w14:kx="0" w14:ky="0" w14:algn="tl">
+            <w14:schemeClr w14:val="dk1">
+              <w14:alpha w14:val="60000"/>
+            </w14:schemeClr>
+          </w14:shadow>
+          <w14:textOutline w14:w="0" w14:cap="flat" w14:cmpd="sng" w14:algn="ctr">
+            <w14:noFill/>
+            <w14:prstDash w14:val="solid"/>
+            <w14:round/>
+          </w14:textOutline>
+        </w:rPr>
+        <w:tab/>
+      </w:r>
+      <w:r>
+        <w:rPr>
+          <w:color w:val="000000" w:themeColor="text1"/>
+          <w:sz w:val="72"/>
+          <w:szCs w:val="72"/>
+          <w14:shadow w14:blurRad="38100" w14:dist="19050" w14:dir="2700000" w14:sx="100000" w14:sy="100000" w14:kx="0" w14:ky="0" w14:algn="tl">
+            <w14:schemeClr w14:val="dk1">
+              <w14:alpha w14:val="60000"/>
+            </w14:schemeClr>
+          </w14:shadow>
+          <w14:textOutline w14:w="0" w14:cap="flat" w14:cmpd="sng" w14:algn="ctr">
+            <w14:noFill/>
+            <w14:prstDash w14:val="solid"/>
+            <w14:round/>
+          </w14:textOutline>
+        </w:rPr>
+        <w:t>SE Modul - 1</w:t>
+      </w:r>
+      <w:r>
+        <w:rPr>
+          <w:color w:val="000000" w:themeColor="text1"/>
+          <w:sz w:val="44"/>
+          <w:szCs w:val="44"/>
+          <w14:shadow w14:blurRad="38100" w14:dist="19050" w14:dir="2700000" w14:sx="100000" w14:sy="100000" w14:kx="0" w14:ky="0" w14:algn="tl">
+            <w14:schemeClr w14:val="dk1">
+              <w14:alpha w14:val="60000"/>
+            </w14:schemeClr>
+          </w14:shadow>
+          <w14:textOutline w14:w="0" w14:cap="flat" w14:cmpd="sng" w14:algn="ctr">
+            <w14:noFill/>
+            <w14:prstDash w14:val="solid"/>
+            <w14:round/>
+          </w14:textOutline>
+        </w:rPr>
+        <w:tab/>
+      </w:r>
+      <w:r>
+        <w:rPr>
+          <w:color w:val="000000" w:themeColor="text1"/>
+          <w:sz w:val="44"/>
+          <w:szCs w:val="44"/>
+          <w14:shadow w14:blurRad="38100" w14:dist="19050" w14:dir="2700000" w14:sx="100000" w14:sy="100000" w14:kx="0" w14:ky="0" w14:algn="tl">
+            <w14:schemeClr w14:val="dk1">
+              <w14:alpha w14:val="60000"/>
+            </w14:schemeClr>
+          </w14:shadow>
+          <w14:textOutline w14:w="0" w14:cap="flat" w14:cmpd="sng" w14:algn="ctr">
+            <w14:noFill/>
+            <w14:prstDash w14:val="solid"/>
+            <w14:round/>
+          </w14:textOutline>
+        </w:rPr>
+        <w:tab/>
+      </w:r>
+    </w:p>
+    <w:p>
+      <w:pPr>
+        <w:rPr>
+          <w:color w:val="000000" w:themeColor="text1"/>
+          <w:sz w:val="48"/>
+          <w:szCs w:val="48"/>
+          <w14:shadow w14:blurRad="38100" w14:dist="19050" w14:dir="2700000" w14:sx="100000" w14:sy="100000" w14:kx="0" w14:ky="0" w14:algn="tl">
+            <w14:schemeClr w14:val="dk1">
+              <w14:alpha w14:val="60000"/>
+            </w14:schemeClr>
+          </w14:shadow>
+          <w14:textOutline w14:w="0" w14:cap="flat" w14:cmpd="sng" w14:algn="ctr">
+            <w14:noFill/>
+            <w14:prstDash w14:val="solid"/>
+            <w14:round/>
+          </w14:textOutline>
+        </w:rPr>
+      </w:pPr>
+      <w:r>
+        <w:rPr>
+          <w:color w:val="000000" w:themeColor="text1"/>
+          <w:sz w:val="48"/>
+          <w:szCs w:val="48"/>
+          <w14:shadow w14:blurRad="38100" w14:dist="19050" w14:dir="2700000" w14:sx="100000" w14:sy="100000" w14:kx="0" w14:ky="0" w14:algn="tl">
+            <w14:schemeClr w14:val="dk1">
+              <w14:alpha w14:val="60000"/>
+            </w14:schemeClr>
+          </w14:shadow>
+          <w14:textOutline w14:w="0" w14:cap="flat" w14:cmpd="sng" w14:algn="ctr">
+            <w14:noFill/>
+            <w14:prstDash w14:val="solid"/>
+            <w14:round/>
+          </w14:textOutline>
+        </w:rPr>
+        <w:t>What is Program</w:t>
+      </w:r>
+    </w:p>
+    <w:p>
+      <w:pPr>
+        <w:ind w:left="720"/>
+        <w:rPr>
+          <w:color w:val="000000" w:themeColor="text1"/>
+          <w:sz w:val="32"/>
+          <w:szCs w:val="32"/>
+          <w14:textOutline w14:w="0" w14:cap="flat" w14:cmpd="sng" w14:algn="ctr">
+            <w14:noFill/>
+            <w14:prstDash w14:val="solid"/>
+            <w14:round/>
+          </w14:textOutline>
+        </w:rPr>
+      </w:pPr>
+      <w:r>
+        <w:rPr>
+          <w:color w:val="000000" w:themeColor="text1"/>
+          <w:sz w:val="32"/>
+          <w:szCs w:val="32"/>
+          <w14:textOutline w14:w="0" w14:cap="flat" w14:cmpd="sng" w14:algn="ctr">
+            <w14:noFill/>
+            <w14:prstDash w14:val="solid"/>
+            <w14:round/>
+          </w14:textOutline>
+        </w:rPr>
+        <w:t xml:space="preserve">. </w:t>
+      </w:r>
+      <w:r>
+        <w:rPr>
+          <w:b/>
+          <w:bCs/>
+          <w:color w:val="000000" w:themeColor="text1"/>
+          <w:sz w:val="32"/>
+          <w:szCs w:val="32"/>
+          <w14:textOutline w14:w="0" w14:cap="flat" w14:cmpd="sng" w14:algn="ctr">
+            <w14:noFill/>
+            <w14:prstDash w14:val="solid"/>
+            <w14:round/>
+          </w14:textOutline>
+        </w:rPr>
+        <w:t>Program</w:t>
+      </w:r>
+      <w:r>
+        <w:rPr>
+          <w:color w:val="000000" w:themeColor="text1"/>
+          <w:sz w:val="32"/>
+          <w:szCs w:val="32"/>
+          <w14:textOutline w14:w="0" w14:cap="flat" w14:cmpd="sng" w14:algn="ctr">
+            <w14:noFill/>
+            <w14:prstDash w14:val="solid"/>
+            <w14:round/>
+          </w14:textOutline>
+        </w:rPr>
+        <w:t xml:space="preserve"> – it is a set of instructions</w:t>
+      </w:r>
+    </w:p>
+    <w:p>
+      <w:pPr>
+        <w:rPr>
+          <w:color w:val="000000" w:themeColor="text1"/>
+          <w:sz w:val="32"/>
+          <w:szCs w:val="32"/>
+          <w14:textOutline w14:w="0" w14:cap="flat" w14:cmpd="sng" w14:algn="ctr">
+            <w14:noFill/>
+            <w14:prstDash w14:val="solid"/>
+            <w14:round/>
+          </w14:textOutline>
+        </w:rPr>
+      </w:pPr>
+      <w:r>
+        <w:rPr>
+          <w:b/>
+          <w:bCs/>
+          <w:color w:val="000000" w:themeColor="text1"/>
+          <w:sz w:val="32"/>
+          <w:szCs w:val="32"/>
+          <w:lang w:val="en-US"/>
+          <w14:textOutline w14:w="0" w14:cap="flat" w14:cmpd="sng" w14:algn="ctr">
+            <w14:noFill/>
+            <w14:prstDash w14:val="solid"/>
+            <w14:round/>
+          </w14:textOutline>
+        </w:rPr>
+        <w:t>Que:</w:t>
+      </w:r>
+      <w:r>
+        <w:rPr>
+          <w:color w:val="000000" w:themeColor="text1"/>
+          <w:sz w:val="32"/>
+          <w:szCs w:val="32"/>
+          <w14:textOutline w14:w="0" w14:cap="flat" w14:cmpd="sng" w14:algn="ctr">
+            <w14:noFill/>
+            <w14:prstDash w14:val="solid"/>
+            <w14:round/>
+          </w14:textOutline>
+        </w:rPr>
+        <w:t xml:space="preserve"> </w:t>
+      </w:r>
+      <w:r>
+        <w:rPr>
+          <w:b/>
+          <w:bCs/>
+          <w:color w:val="000000" w:themeColor="text1"/>
+          <w:sz w:val="32"/>
+          <w:szCs w:val="32"/>
+          <w14:textOutline w14:w="0" w14:cap="flat" w14:cmpd="sng" w14:algn="ctr">
+            <w14:noFill/>
+            <w14:prstDash w14:val="solid"/>
+            <w14:round/>
+          </w14:textOutline>
+        </w:rPr>
+        <w:t>Write a simple "Hello World" program in two different programming languages of your choice. Compare the structure and syntax.</w:t>
+      </w:r>
+      <w:r>
+        <w:rPr>
+          <w:color w:val="000000" w:themeColor="text1"/>
+          <w:sz w:val="32"/>
+          <w:szCs w:val="32"/>
+          <w14:textOutline w14:w="0" w14:cap="flat" w14:cmpd="sng" w14:algn="ctr">
+            <w14:noFill/>
+            <w14:prstDash w14:val="solid"/>
+            <w14:round/>
+          </w14:textOutline>
+        </w:rPr>
+        <w:t> </w:t>
+      </w:r>
+      <w:r>
+        <w:rPr>
+          <w:color w:val="000000" w:themeColor="text1"/>
+          <w:sz w:val="32"/>
+          <w:szCs w:val="32"/>
+          <w14:textOutline w14:w="0" w14:cap="flat" w14:cmpd="sng" w14:algn="ctr">
+            <w14:noFill/>
+            <w14:prstDash w14:val="solid"/>
+            <w14:round/>
+          </w14:textOutline>
+        </w:rPr>
+        <w:tab/>
+      </w:r>
+    </w:p>
+    <w:p>
+      <w:pPr>
+        <w:ind w:firstLine="720"/>
+        <w:rPr>
+          <w:color w:val="000000" w:themeColor="text1"/>
+          <w:sz w:val="32"/>
+          <w:szCs w:val="32"/>
+          <w14:textOutline w14:w="0" w14:cap="flat" w14:cmpd="sng" w14:algn="ctr">
+            <w14:noFill/>
+            <w14:prstDash w14:val="solid"/>
+            <w14:round/>
+          </w14:textOutline>
+        </w:rPr>
+      </w:pPr>
+      <w:r>
+        <w:rPr>
+          <w:b/>
+          <w:bCs/>
+          <w:color w:val="000000" w:themeColor="text1"/>
+          <w:sz w:val="32"/>
+          <w:szCs w:val="32"/>
+          <w14:textOutline w14:w="0" w14:cap="flat" w14:cmpd="sng" w14:algn="ctr">
+            <w14:noFill/>
+            <w14:prstDash w14:val="solid"/>
+            <w14:round/>
+          </w14:textOutline>
+        </w:rPr>
+        <w:t>Ans</w:t>
+      </w:r>
+      <w:r>
+        <w:rPr>
+          <w:color w:val="000000" w:themeColor="text1"/>
+          <w:sz w:val="32"/>
+          <w:szCs w:val="32"/>
+          <w14:textOutline w14:w="0" w14:cap="flat" w14:cmpd="sng" w14:algn="ctr">
+            <w14:noFill/>
+            <w14:prstDash w14:val="solid"/>
+            <w14:round/>
+          </w14:textOutline>
+        </w:rPr>
+        <w:t>. C language</w:t>
+      </w:r>
+      <w:r>
+        <w:rPr>
+          <w:color w:val="000000" w:themeColor="text1"/>
+          <w:sz w:val="32"/>
+          <w:szCs w:val="32"/>
+          <w14:textOutline w14:w="0" w14:cap="flat" w14:cmpd="sng" w14:algn="ctr">
+            <w14:noFill/>
+            <w14:prstDash w14:val="solid"/>
+            <w14:round/>
+          </w14:textOutline>
+        </w:rPr>
+        <w:t xml:space="preserve"> code for hello word</w:t>
+      </w:r>
+      <w:r>
+        <w:rPr>
+          <w:color w:val="000000" w:themeColor="text1"/>
+          <w:sz w:val="32"/>
+          <w:szCs w:val="32"/>
+          <w14:textOutline w14:w="0" w14:cap="flat" w14:cmpd="sng" w14:algn="ctr">
+            <w14:noFill/>
+            <w14:prstDash w14:val="solid"/>
+            <w14:round/>
+          </w14:textOutline>
+        </w:rPr>
+        <w:t xml:space="preserve"> </w:t>
+      </w:r>
+    </w:p>
+    <w:p>
+      <w:pPr>
+        <w:ind w:left="1440"/>
+        <w:rPr>
+          <w:color w:val="000000" w:themeColor="text1"/>
+          <w:sz w:val="32"/>
+          <w:szCs w:val="32"/>
+          <w14:textOutline w14:w="0" w14:cap="flat" w14:cmpd="sng" w14:algn="ctr">
+            <w14:noFill/>
+            <w14:prstDash w14:val="solid"/>
+            <w14:round/>
+          </w14:textOutline>
+        </w:rPr>
+      </w:pPr>
+      <w:r>
+        <w:rPr>
+          <w:color w:val="000000" w:themeColor="text1"/>
+          <w:sz w:val="32"/>
+          <w:szCs w:val="32"/>
+          <w14:textOutline w14:w="0" w14:cap="flat" w14:cmpd="sng" w14:algn="ctr">
+            <w14:noFill/>
+            <w14:prstDash w14:val="solid"/>
+            <w14:round/>
+          </w14:textOutline>
+        </w:rPr>
+        <w:t xml:space="preserve">  </w:t>
+      </w:r>
+      <w:r>
+        <w:rPr>
+          <w:color w:val="000000" w:themeColor="text1"/>
+          <w:sz w:val="32"/>
+          <w:szCs w:val="32"/>
+          <w14:textOutline w14:w="0" w14:cap="flat" w14:cmpd="sng" w14:algn="ctr">
+            <w14:noFill/>
+            <w14:prstDash w14:val="solid"/>
+            <w14:round/>
+          </w14:textOutline>
+        </w:rPr>
+        <w:t>#include&lt;stdio.h&gt;</w:t>
+      </w:r>
+    </w:p>
+    <w:p>
+      <w:pPr>
+        <w:ind w:left="720"/>
+        <w:rPr>
+          <w:color w:val="000000" w:themeColor="text1"/>
+          <w:sz w:val="32"/>
+          <w:szCs w:val="32"/>
+          <w14:textOutline w14:w="0" w14:cap="flat" w14:cmpd="sng" w14:algn="ctr">
+            <w14:noFill/>
+            <w14:prstDash w14:val="solid"/>
+            <w14:round/>
+          </w14:textOutline>
+        </w:rPr>
+      </w:pPr>
+      <w:r>
+        <w:rPr>
+          <w:color w:val="000000" w:themeColor="text1"/>
+          <w:sz w:val="32"/>
+          <w:szCs w:val="32"/>
+          <w14:textOutline w14:w="0" w14:cap="flat" w14:cmpd="sng" w14:algn="ctr">
+            <w14:noFill/>
+            <w14:prstDash w14:val="solid"/>
+            <w14:round/>
+          </w14:textOutline>
+        </w:rPr>
+        <w:t xml:space="preserve"> </w:t>
+      </w:r>
+      <w:r>
+        <w:rPr>
+          <w:color w:val="000000" w:themeColor="text1"/>
+          <w:sz w:val="32"/>
+          <w:szCs w:val="32"/>
+          <w14:textOutline w14:w="0" w14:cap="flat" w14:cmpd="sng" w14:algn="ctr">
+            <w14:noFill/>
+            <w14:prstDash w14:val="solid"/>
+            <w14:round/>
+          </w14:textOutline>
+        </w:rPr>
+        <w:t xml:space="preserve">  </w:t>
+      </w:r>
+      <w:r>
+        <w:rPr>
+          <w:color w:val="000000" w:themeColor="text1"/>
+          <w:sz w:val="32"/>
+          <w:szCs w:val="32"/>
+          <w14:textOutline w14:w="0" w14:cap="flat" w14:cmpd="sng" w14:algn="ctr">
+            <w14:noFill/>
+            <w14:prstDash w14:val="solid"/>
+            <w14:round/>
+          </w14:textOutline>
+        </w:rPr>
+        <w:tab/>
+      </w:r>
+      <w:r>
+        <w:rPr>
+          <w:color w:val="000000" w:themeColor="text1"/>
+          <w:sz w:val="32"/>
+          <w:szCs w:val="32"/>
+          <w14:textOutline w14:w="0" w14:cap="flat" w14:cmpd="sng" w14:algn="ctr">
+            <w14:noFill/>
+            <w14:prstDash w14:val="solid"/>
+            <w14:round/>
+          </w14:textOutline>
+        </w:rPr>
+        <w:t xml:space="preserve">  </w:t>
+      </w:r>
+      <w:r>
+        <w:rPr>
+          <w:color w:val="000000" w:themeColor="text1"/>
+          <w:sz w:val="32"/>
+          <w:szCs w:val="32"/>
+          <w14:textOutline w14:w="0" w14:cap="flat" w14:cmpd="sng" w14:algn="ctr">
+            <w14:noFill/>
+            <w14:prstDash w14:val="solid"/>
+            <w14:round/>
+          </w14:textOutline>
+        </w:rPr>
+        <w:t xml:space="preserve">Void </w:t>
+      </w:r>
+      <w:proofErr w:type="gramStart"/>
+      <w:r>
+        <w:rPr>
+          <w:color w:val="000000" w:themeColor="text1"/>
+          <w:sz w:val="32"/>
+          <w:szCs w:val="32"/>
+          <w14:textOutline w14:w="0" w14:cap="flat" w14:cmpd="sng" w14:algn="ctr">
+            <w14:noFill/>
+            <w14:prstDash w14:val="solid"/>
+            <w14:round/>
+          </w14:textOutline>
+        </w:rPr>
+        <w:t>main(</w:t>
+      </w:r>
+      <w:proofErr w:type="gramEnd"/>
+      <w:r>
+        <w:rPr>
+          <w:color w:val="000000" w:themeColor="text1"/>
+          <w:sz w:val="32"/>
+          <w:szCs w:val="32"/>
+          <w14:textOutline w14:w="0" w14:cap="flat" w14:cmpd="sng" w14:algn="ctr">
+            <w14:noFill/>
+            <w14:prstDash w14:val="solid"/>
+            <w14:round/>
+          </w14:textOutline>
+        </w:rPr>
+        <w:t>)</w:t>
+      </w:r>
+    </w:p>
+    <w:p>
+      <w:pPr>
+        <w:ind w:firstLine="720"/>
+        <w:rPr>
+          <w:color w:val="000000" w:themeColor="text1"/>
+          <w:sz w:val="32"/>
+          <w:szCs w:val="32"/>
+          <w14:textOutline w14:w="0" w14:cap="flat" w14:cmpd="sng" w14:algn="ctr">
+            <w14:noFill/>
+            <w14:prstDash w14:val="solid"/>
+            <w14:round/>
+          </w14:textOutline>
+        </w:rPr>
+      </w:pPr>
+      <w:r>
+        <w:rPr>
+          <w:color w:val="000000" w:themeColor="text1"/>
+          <w:sz w:val="32"/>
+          <w:szCs w:val="32"/>
+          <w14:textOutline w14:w="0" w14:cap="flat" w14:cmpd="sng" w14:algn="ctr">
+            <w14:noFill/>
+            <w14:prstDash w14:val="solid"/>
+            <w14:round/>
+          </w14:textOutline>
+        </w:rPr>
+        <w:t xml:space="preserve">  </w:t>
+      </w:r>
+      <w:r>
+        <w:rPr>
+          <w:color w:val="000000" w:themeColor="text1"/>
+          <w:sz w:val="32"/>
+          <w:szCs w:val="32"/>
+          <w14:textOutline w14:w="0" w14:cap="flat" w14:cmpd="sng" w14:algn="ctr">
+            <w14:noFill/>
+            <w14:prstDash w14:val="solid"/>
+            <w14:round/>
+          </w14:textOutline>
+        </w:rPr>
+        <w:tab/>
+      </w:r>
+      <w:r>
+        <w:rPr>
+          <w:color w:val="000000" w:themeColor="text1"/>
+          <w:sz w:val="32"/>
+          <w:szCs w:val="32"/>
+          <w14:textOutline w14:w="0" w14:cap="flat" w14:cmpd="sng" w14:algn="ctr">
+            <w14:noFill/>
+            <w14:prstDash w14:val="solid"/>
+            <w14:round/>
+          </w14:textOutline>
+        </w:rPr>
+        <w:t xml:space="preserve">  </w:t>
+      </w:r>
+      <w:r>
+        <w:rPr>
+          <w:color w:val="000000" w:themeColor="text1"/>
+          <w:sz w:val="32"/>
+          <w:szCs w:val="32"/>
+          <w14:textOutline w14:w="0" w14:cap="flat" w14:cmpd="sng" w14:algn="ctr">
+            <w14:noFill/>
+            <w14:prstDash w14:val="solid"/>
+            <w14:round/>
+          </w14:textOutline>
+        </w:rPr>
+        <w:t>{</w:t>
+      </w:r>
+    </w:p>
+    <w:p>
+      <w:pPr>
+        <w:ind w:firstLine="720"/>
+        <w:rPr>
+          <w:color w:val="000000" w:themeColor="text1"/>
+          <w:sz w:val="32"/>
+          <w:szCs w:val="32"/>
+          <w14:textOutline w14:w="0" w14:cap="flat" w14:cmpd="sng" w14:algn="ctr">
+            <w14:noFill/>
+            <w14:prstDash w14:val="solid"/>
+            <w14:round/>
+          </w14:textOutline>
+        </w:rPr>
+      </w:pPr>
+      <w:r>
+        <w:rPr>
+          <w:color w:val="000000" w:themeColor="text1"/>
+          <w:sz w:val="32"/>
+          <w:szCs w:val="32"/>
+          <w14:textOutline w14:w="0" w14:cap="flat" w14:cmpd="sng" w14:algn="ctr">
+            <w14:noFill/>
+            <w14:prstDash w14:val="solid"/>
+            <w14:round/>
+          </w14:textOutline>
+        </w:rPr>
+        <w:t xml:space="preserve">  </w:t>
+      </w:r>
+      <w:r>
+        <w:rPr>
+          <w:color w:val="000000" w:themeColor="text1"/>
+          <w:sz w:val="32"/>
+          <w:szCs w:val="32"/>
+          <w14:textOutline w14:w="0" w14:cap="flat" w14:cmpd="sng" w14:algn="ctr">
+            <w14:noFill/>
+            <w14:prstDash w14:val="solid"/>
+            <w14:round/>
+          </w14:textOutline>
+        </w:rPr>
+        <w:tab/>
+      </w:r>
+      <w:r>
+        <w:rPr>
+          <w:color w:val="000000" w:themeColor="text1"/>
+          <w:sz w:val="32"/>
+          <w:szCs w:val="32"/>
+          <w14:textOutline w14:w="0" w14:cap="flat" w14:cmpd="sng" w14:algn="ctr">
+            <w14:noFill/>
+            <w14:prstDash w14:val="solid"/>
+            <w14:round/>
+          </w14:textOutline>
+        </w:rPr>
+        <w:t xml:space="preserve">    </w:t>
+      </w:r>
+      <w:proofErr w:type="spellStart"/>
+      <w:proofErr w:type="gramStart"/>
+      <w:r>
+        <w:rPr>
+          <w:color w:val="000000" w:themeColor="text1"/>
+          <w:sz w:val="32"/>
+          <w:szCs w:val="32"/>
+          <w14:textOutline w14:w="0" w14:cap="flat" w14:cmpd="sng" w14:algn="ctr">
+            <w14:noFill/>
+            <w14:prstDash w14:val="solid"/>
+            <w14:round/>
+          </w14:textOutline>
+        </w:rPr>
+        <w:t>Printf</w:t>
+      </w:r>
+      <w:proofErr w:type="spellEnd"/>
+      <w:r>
+        <w:rPr>
+          <w:color w:val="000000" w:themeColor="text1"/>
+          <w:sz w:val="32"/>
+          <w:szCs w:val="32"/>
+          <w14:textOutline w14:w="0" w14:cap="flat" w14:cmpd="sng" w14:algn="ctr">
+            <w14:noFill/>
+            <w14:prstDash w14:val="solid"/>
+            <w14:round/>
+          </w14:textOutline>
+        </w:rPr>
+        <w:t>(</w:t>
+      </w:r>
+      <w:proofErr w:type="gramEnd"/>
+      <w:r>
+        <w:rPr>
+          <w:color w:val="000000" w:themeColor="text1"/>
+          <w:sz w:val="32"/>
+          <w:szCs w:val="32"/>
+          <w14:textOutline w14:w="0" w14:cap="flat" w14:cmpd="sng" w14:algn="ctr">
+            <w14:noFill/>
+            <w14:prstDash w14:val="solid"/>
+            <w14:round/>
+          </w14:textOutline>
+        </w:rPr>
+        <w:t>“hello word”);</w:t>
+      </w:r>
+      <w:r>
+        <w:rPr>
+          <w:color w:val="000000" w:themeColor="text1"/>
+          <w:sz w:val="32"/>
+          <w:szCs w:val="32"/>
+          <w14:textOutline w14:w="0" w14:cap="flat" w14:cmpd="sng" w14:algn="ctr">
+            <w14:noFill/>
+            <w14:prstDash w14:val="solid"/>
+            <w14:round/>
+          </w14:textOutline>
+        </w:rPr>
+        <w:tab/>
+        <w:t xml:space="preserve">  </w:t>
+      </w:r>
+    </w:p>
+    <w:p>
+      <w:pPr>
+        <w:ind w:left="720" w:firstLine="720"/>
+        <w:rPr>
+          <w:color w:val="000000" w:themeColor="text1"/>
+          <w:sz w:val="32"/>
+          <w:szCs w:val="32"/>
+          <w14:textOutline w14:w="0" w14:cap="flat" w14:cmpd="sng" w14:algn="ctr">
+            <w14:noFill/>
+            <w14:prstDash w14:val="solid"/>
+            <w14:round/>
+          </w14:textOutline>
+        </w:rPr>
+      </w:pPr>
+      <w:r>
+        <w:rPr>
+          <w:color w:val="000000" w:themeColor="text1"/>
+          <w:sz w:val="32"/>
+          <w:szCs w:val="32"/>
+          <w14:textOutline w14:w="0" w14:cap="flat" w14:cmpd="sng" w14:algn="ctr">
+            <w14:noFill/>
+            <w14:prstDash w14:val="solid"/>
+            <w14:round/>
+          </w14:textOutline>
+        </w:rPr>
+        <w:t xml:space="preserve"> </w:t>
+      </w:r>
+      <w:r>
+        <w:rPr>
+          <w:color w:val="000000" w:themeColor="text1"/>
+          <w:sz w:val="32"/>
+          <w:szCs w:val="32"/>
+          <w14:textOutline w14:w="0" w14:cap="flat" w14:cmpd="sng" w14:algn="ctr">
+            <w14:noFill/>
+            <w14:prstDash w14:val="solid"/>
+            <w14:round/>
+          </w14:textOutline>
+        </w:rPr>
+        <w:t xml:space="preserve"> </w:t>
+      </w:r>
+      <w:r>
+        <w:rPr>
+          <w:color w:val="000000" w:themeColor="text1"/>
+          <w:sz w:val="32"/>
+          <w:szCs w:val="32"/>
+          <w14:textOutline w14:w="0" w14:cap="flat" w14:cmpd="sng" w14:algn="ctr">
+            <w14:noFill/>
+            <w14:prstDash w14:val="solid"/>
+            <w14:round/>
+          </w14:textOutline>
+        </w:rPr>
+        <w:t>}</w:t>
+      </w:r>
+      <w:r>
+        <w:rPr>
+          <w:color w:val="000000" w:themeColor="text1"/>
+          <w:sz w:val="32"/>
+          <w:szCs w:val="32"/>
           <w14:textOutline w14:w="0" w14:cap="flat" w14:cmpd="sng" w14:algn="ctr">
             <w14:noFill/>
             <w14:prstDash w14:val="solid"/>
@@ -137,6 +953,8 @@
       <w:r>
         <w:rPr>
           <w:color w:val="000000" w:themeColor="text1"/>
+          <w:sz w:val="32"/>
+          <w:szCs w:val="32"/>
           <w14:textOutline w14:w="0" w14:cap="flat" w14:cmpd="sng" w14:algn="ctr">
             <w14:noFill/>
             <w14:prstDash w14:val="solid"/>
@@ -161,6 +979,8 @@
       <w:r>
         <w:rPr>
           <w:color w:val="000000" w:themeColor="text1"/>
+          <w:sz w:val="32"/>
+          <w:szCs w:val="32"/>
           <w14:textOutline w14:w="0" w14:cap="flat" w14:cmpd="sng" w14:algn="ctr">
             <w14:noFill/>
             <w14:prstDash w14:val="solid"/>
@@ -185,6 +1005,8 @@
       <w:r>
         <w:rPr>
           <w:color w:val="000000" w:themeColor="text1"/>
+          <w:sz w:val="32"/>
+          <w:szCs w:val="32"/>
           <w14:textOutline w14:w="0" w14:cap="flat" w14:cmpd="sng" w14:algn="ctr">
             <w14:noFill/>
             <w14:prstDash w14:val="solid"/>
@@ -209,6 +1031,8 @@
       <w:r>
         <w:rPr>
           <w:color w:val="000000" w:themeColor="text1"/>
+          <w:sz w:val="32"/>
+          <w:szCs w:val="32"/>
           <w14:textOutline w14:w="0" w14:cap="flat" w14:cmpd="sng" w14:algn="ctr">
             <w14:noFill/>
             <w14:prstDash w14:val="solid"/>
@@ -233,6 +1057,8 @@
       <w:r>
         <w:rPr>
           <w:color w:val="000000" w:themeColor="text1"/>
+          <w:sz w:val="32"/>
+          <w:szCs w:val="32"/>
           <w14:textOutline w14:w="0" w14:cap="flat" w14:cmpd="sng" w14:algn="ctr">
             <w14:noFill/>
             <w14:prstDash w14:val="solid"/>
@@ -257,6 +1083,8 @@
       <w:r>
         <w:rPr>
           <w:color w:val="000000" w:themeColor="text1"/>
+          <w:sz w:val="32"/>
+          <w:szCs w:val="32"/>
           <w14:textOutline w14:w="0" w14:cap="flat" w14:cmpd="sng" w14:algn="ctr">
             <w14:noFill/>
             <w14:prstDash w14:val="solid"/>
@@ -281,6 +1109,8 @@
       <w:r>
         <w:rPr>
           <w:color w:val="000000" w:themeColor="text1"/>
+          <w:sz w:val="32"/>
+          <w:szCs w:val="32"/>
           <w14:textOutline w14:w="0" w14:cap="flat" w14:cmpd="sng" w14:algn="ctr">
             <w14:noFill/>
             <w14:prstDash w14:val="solid"/>
@@ -305,6 +1135,8 @@
       <w:r>
         <w:rPr>
           <w:color w:val="000000" w:themeColor="text1"/>
+          <w:sz w:val="32"/>
+          <w:szCs w:val="32"/>
           <w14:textOutline w14:w="0" w14:cap="flat" w14:cmpd="sng" w14:algn="ctr">
             <w14:noFill/>
             <w14:prstDash w14:val="solid"/>
@@ -329,6 +1161,8 @@
       <w:r>
         <w:rPr>
           <w:color w:val="000000" w:themeColor="text1"/>
+          <w:sz w:val="32"/>
+          <w:szCs w:val="32"/>
           <w14:textOutline w14:w="0" w14:cap="flat" w14:cmpd="sng" w14:algn="ctr">
             <w14:noFill/>
             <w14:prstDash w14:val="solid"/>
@@ -353,6 +1187,8 @@
       <w:r>
         <w:rPr>
           <w:color w:val="000000" w:themeColor="text1"/>
+          <w:sz w:val="32"/>
+          <w:szCs w:val="32"/>
           <w14:textOutline w14:w="0" w14:cap="flat" w14:cmpd="sng" w14:algn="ctr">
             <w14:noFill/>
             <w14:prstDash w14:val="solid"/>
@@ -377,6 +1213,8 @@
       <w:r>
         <w:rPr>
           <w:color w:val="000000" w:themeColor="text1"/>
+          <w:sz w:val="32"/>
+          <w:szCs w:val="32"/>
           <w14:textOutline w14:w="0" w14:cap="flat" w14:cmpd="sng" w14:algn="ctr">
             <w14:noFill/>
             <w14:prstDash w14:val="solid"/>
@@ -401,6 +1239,8 @@
       <w:r>
         <w:rPr>
           <w:color w:val="000000" w:themeColor="text1"/>
+          <w:sz w:val="32"/>
+          <w:szCs w:val="32"/>
           <w14:textOutline w14:w="0" w14:cap="flat" w14:cmpd="sng" w14:algn="ctr">
             <w14:noFill/>
             <w14:prstDash w14:val="solid"/>
@@ -425,8 +1265,1009 @@
     </w:p>
     <w:p>
       <w:pPr>
-        <w:rPr>
-          <w:color w:val="000000" w:themeColor="text1"/>
+        <w:ind w:left="720"/>
+        <w:rPr>
+          <w:b/>
+          <w:bCs/>
+          <w:color w:val="000000" w:themeColor="text1"/>
+          <w:sz w:val="32"/>
+          <w:szCs w:val="32"/>
+          <w14:textOutline w14:w="0" w14:cap="flat" w14:cmpd="sng" w14:algn="ctr">
+            <w14:noFill/>
+            <w14:prstDash w14:val="solid"/>
+            <w14:round/>
+          </w14:textOutline>
+        </w:rPr>
+      </w:pPr>
+      <w:r>
+        <w:rPr>
+          <w:b/>
+          <w:bCs/>
+          <w:color w:val="000000" w:themeColor="text1"/>
+          <w:sz w:val="32"/>
+          <w:szCs w:val="32"/>
+          <w14:textOutline w14:w="0" w14:cap="flat" w14:cmpd="sng" w14:algn="ctr">
+            <w14:noFill/>
+            <w14:prstDash w14:val="solid"/>
+            <w14:round/>
+          </w14:textOutline>
+        </w:rPr>
+        <w:t xml:space="preserve">        </w:t>
+      </w:r>
+      <w:r>
+        <w:rPr>
+          <w:b/>
+          <w:bCs/>
+          <w:color w:val="000000" w:themeColor="text1"/>
+          <w:sz w:val="32"/>
+          <w:szCs w:val="32"/>
+          <w14:textOutline w14:w="0" w14:cap="flat" w14:cmpd="sng" w14:algn="ctr">
+            <w14:noFill/>
+            <w14:prstDash w14:val="solid"/>
+            <w14:round/>
+          </w14:textOutline>
+        </w:rPr>
+        <w:t xml:space="preserve"> Output: hello word</w:t>
+      </w:r>
+    </w:p>
+    <w:p>
+      <w:pPr>
+        <w:ind w:left="720"/>
+        <w:rPr>
+          <w:b/>
+          <w:bCs/>
+          <w:color w:val="000000" w:themeColor="text1"/>
+          <w:sz w:val="32"/>
+          <w:szCs w:val="32"/>
+          <w14:textOutline w14:w="0" w14:cap="flat" w14:cmpd="sng" w14:algn="ctr">
+            <w14:noFill/>
+            <w14:prstDash w14:val="solid"/>
+            <w14:round/>
+          </w14:textOutline>
+        </w:rPr>
+      </w:pPr>
+      <w:r>
+        <w:rPr>
+          <w:b/>
+          <w:bCs/>
+          <w:color w:val="000000" w:themeColor="text1"/>
+          <w:sz w:val="32"/>
+          <w:szCs w:val="32"/>
+          <w14:textOutline w14:w="0" w14:cap="flat" w14:cmpd="sng" w14:algn="ctr">
+            <w14:noFill/>
+            <w14:prstDash w14:val="solid"/>
+            <w14:round/>
+          </w14:textOutline>
+        </w:rPr>
+        <w:t xml:space="preserve">  </w:t>
+      </w:r>
+      <w:r>
+        <w:rPr>
+          <w:b/>
+          <w:bCs/>
+          <w:color w:val="000000" w:themeColor="text1"/>
+          <w:sz w:val="32"/>
+          <w:szCs w:val="32"/>
+          <w14:textOutline w14:w="0" w14:cap="flat" w14:cmpd="sng" w14:algn="ctr">
+            <w14:noFill/>
+            <w14:prstDash w14:val="solid"/>
+            <w14:round/>
+          </w14:textOutline>
+        </w:rPr>
+        <w:t>.</w:t>
+      </w:r>
+      <w:r>
+        <w:rPr>
+          <w:b/>
+          <w:bCs/>
+          <w:color w:val="000000" w:themeColor="text1"/>
+          <w:sz w:val="32"/>
+          <w:szCs w:val="32"/>
+          <w14:textOutline w14:w="0" w14:cap="flat" w14:cmpd="sng" w14:algn="ctr">
+            <w14:noFill/>
+            <w14:prstDash w14:val="solid"/>
+            <w14:round/>
+          </w14:textOutline>
+        </w:rPr>
+        <w:t xml:space="preserve"> </w:t>
+      </w:r>
+      <w:r>
+        <w:rPr>
+          <w:color w:val="000000" w:themeColor="text1"/>
+          <w:sz w:val="32"/>
+          <w:szCs w:val="32"/>
+          <w14:textOutline w14:w="0" w14:cap="flat" w14:cmpd="sng" w14:algn="ctr">
+            <w14:noFill/>
+            <w14:prstDash w14:val="solid"/>
+            <w14:round/>
+          </w14:textOutline>
+        </w:rPr>
+        <w:t>structure and syntax</w:t>
+      </w:r>
+    </w:p>
+    <w:p>
+      <w:pPr>
+        <w:ind w:left="720"/>
+        <w:rPr>
+          <w:bCs/>
+          <w:color w:val="000000" w:themeColor="text1"/>
+          <w:sz w:val="32"/>
+          <w:szCs w:val="32"/>
+          <w14:textOutline w14:w="0" w14:cap="flat" w14:cmpd="sng" w14:algn="ctr">
+            <w14:noFill/>
+            <w14:prstDash w14:val="solid"/>
+            <w14:round/>
+          </w14:textOutline>
+        </w:rPr>
+      </w:pPr>
+      <w:r>
+        <w:rPr>
+          <w:b/>
+          <w:bCs/>
+          <w:color w:val="000000" w:themeColor="text1"/>
+          <w:sz w:val="32"/>
+          <w:szCs w:val="32"/>
+          <w14:textOutline w14:w="0" w14:cap="flat" w14:cmpd="sng" w14:algn="ctr">
+            <w14:noFill/>
+            <w14:prstDash w14:val="solid"/>
+            <w14:round/>
+          </w14:textOutline>
+        </w:rPr>
+        <w:t xml:space="preserve">       </w:t>
+      </w:r>
+      <w:r>
+        <w:rPr>
+          <w:b/>
+          <w:bCs/>
+          <w:color w:val="000000" w:themeColor="text1"/>
+          <w:sz w:val="32"/>
+          <w:szCs w:val="32"/>
+          <w14:textOutline w14:w="0" w14:cap="flat" w14:cmpd="sng" w14:algn="ctr">
+            <w14:noFill/>
+            <w14:prstDash w14:val="solid"/>
+            <w14:round/>
+          </w14:textOutline>
+        </w:rPr>
+        <w:t xml:space="preserve"> </w:t>
+      </w:r>
+      <w:r>
+        <w:rPr>
+          <w:b/>
+          <w:bCs/>
+          <w:color w:val="000000" w:themeColor="text1"/>
+          <w:sz w:val="32"/>
+          <w:szCs w:val="32"/>
+          <w14:textOutline w14:w="0" w14:cap="flat" w14:cmpd="sng" w14:algn="ctr">
+            <w14:noFill/>
+            <w14:prstDash w14:val="solid"/>
+            <w14:round/>
+          </w14:textOutline>
+        </w:rPr>
+        <w:t xml:space="preserve"> </w:t>
+      </w:r>
+      <w:r>
+        <w:rPr>
+          <w:b/>
+          <w:bCs/>
+          <w:color w:val="000000" w:themeColor="text1"/>
+          <w:sz w:val="32"/>
+          <w:szCs w:val="32"/>
+          <w14:textOutline w14:w="0" w14:cap="flat" w14:cmpd="sng" w14:algn="ctr">
+            <w14:noFill/>
+            <w14:prstDash w14:val="solid"/>
+            <w14:round/>
+          </w14:textOutline>
+        </w:rPr>
+        <w:t xml:space="preserve">. </w:t>
+      </w:r>
+      <w:r>
+        <w:rPr>
+          <w:bCs/>
+          <w:color w:val="000000" w:themeColor="text1"/>
+          <w:sz w:val="32"/>
+          <w:szCs w:val="32"/>
+          <w14:textOutline w14:w="0" w14:cap="flat" w14:cmpd="sng" w14:algn="ctr">
+            <w14:noFill/>
+            <w14:prstDash w14:val="solid"/>
+            <w14:round/>
+          </w14:textOutline>
+        </w:rPr>
+        <w:t xml:space="preserve">Requires a </w:t>
+      </w:r>
+      <w:proofErr w:type="gramStart"/>
+      <w:r>
+        <w:rPr>
+          <w:bCs/>
+          <w:color w:val="000000" w:themeColor="text1"/>
+          <w:sz w:val="32"/>
+          <w:szCs w:val="32"/>
+          <w14:textOutline w14:w="0" w14:cap="flat" w14:cmpd="sng" w14:algn="ctr">
+            <w14:noFill/>
+            <w14:prstDash w14:val="solid"/>
+            <w14:round/>
+          </w14:textOutline>
+        </w:rPr>
+        <w:t>main(</w:t>
+      </w:r>
+      <w:proofErr w:type="gramEnd"/>
+      <w:r>
+        <w:rPr>
+          <w:bCs/>
+          <w:color w:val="000000" w:themeColor="text1"/>
+          <w:sz w:val="32"/>
+          <w:szCs w:val="32"/>
+          <w14:textOutline w14:w="0" w14:cap="flat" w14:cmpd="sng" w14:algn="ctr">
+            <w14:noFill/>
+            <w14:prstDash w14:val="solid"/>
+            <w14:round/>
+          </w14:textOutline>
+        </w:rPr>
+        <w:t>) function and header file.</w:t>
+      </w:r>
+    </w:p>
+    <w:p>
+      <w:pPr>
+        <w:ind w:left="1440"/>
+        <w:rPr>
+          <w:bCs/>
+          <w:color w:val="000000" w:themeColor="text1"/>
+          <w:sz w:val="32"/>
+          <w:szCs w:val="32"/>
+          <w14:textOutline w14:w="0" w14:cap="flat" w14:cmpd="sng" w14:algn="ctr">
+            <w14:noFill/>
+            <w14:prstDash w14:val="solid"/>
+            <w14:round/>
+          </w14:textOutline>
+        </w:rPr>
+      </w:pPr>
+      <w:r>
+        <w:rPr>
+          <w:bCs/>
+          <w:color w:val="000000" w:themeColor="text1"/>
+          <w:sz w:val="32"/>
+          <w:szCs w:val="32"/>
+          <w14:textOutline w14:w="0" w14:cap="flat" w14:cmpd="sng" w14:algn="ctr">
+            <w14:noFill/>
+            <w14:prstDash w14:val="solid"/>
+            <w14:round/>
+          </w14:textOutline>
+        </w:rPr>
+        <w:lastRenderedPageBreak/>
+        <w:t>. Uses semicolons and braces.</w:t>
+      </w:r>
+    </w:p>
+    <w:p>
+      <w:pPr>
+        <w:ind w:left="720" w:firstLine="720"/>
+        <w:rPr>
+          <w:bCs/>
+          <w:color w:val="000000" w:themeColor="text1"/>
+          <w:sz w:val="32"/>
+          <w:szCs w:val="32"/>
+          <w14:textOutline w14:w="0" w14:cap="flat" w14:cmpd="sng" w14:algn="ctr">
+            <w14:noFill/>
+            <w14:prstDash w14:val="solid"/>
+            <w14:round/>
+          </w14:textOutline>
+        </w:rPr>
+      </w:pPr>
+      <w:r>
+        <w:rPr>
+          <w:bCs/>
+          <w:color w:val="000000" w:themeColor="text1"/>
+          <w:sz w:val="32"/>
+          <w:szCs w:val="32"/>
+          <w14:textOutline w14:w="0" w14:cap="flat" w14:cmpd="sng" w14:algn="ctr">
+            <w14:noFill/>
+            <w14:prstDash w14:val="solid"/>
+            <w14:round/>
+          </w14:textOutline>
+        </w:rPr>
+        <w:t xml:space="preserve">. C is a compiled language, so it needs to </w:t>
+      </w:r>
+    </w:p>
+    <w:p>
+      <w:pPr>
+        <w:ind w:left="720"/>
+        <w:rPr>
+          <w:bCs/>
+          <w:color w:val="000000" w:themeColor="text1"/>
+          <w:sz w:val="32"/>
+          <w:szCs w:val="32"/>
+          <w14:textOutline w14:w="0" w14:cap="flat" w14:cmpd="sng" w14:algn="ctr">
+            <w14:noFill/>
+            <w14:prstDash w14:val="solid"/>
+            <w14:round/>
+          </w14:textOutline>
+        </w:rPr>
+      </w:pPr>
+      <w:r>
+        <w:rPr>
+          <w:bCs/>
+          <w:color w:val="000000" w:themeColor="text1"/>
+          <w:sz w:val="32"/>
+          <w:szCs w:val="32"/>
+          <w14:textOutline w14:w="0" w14:cap="flat" w14:cmpd="sng" w14:algn="ctr">
+            <w14:noFill/>
+            <w14:prstDash w14:val="solid"/>
+            <w14:round/>
+          </w14:textOutline>
+        </w:rPr>
+        <w:t xml:space="preserve">   </w:t>
+      </w:r>
+      <w:r>
+        <w:rPr>
+          <w:bCs/>
+          <w:color w:val="000000" w:themeColor="text1"/>
+          <w:sz w:val="32"/>
+          <w:szCs w:val="32"/>
+          <w14:textOutline w14:w="0" w14:cap="flat" w14:cmpd="sng" w14:algn="ctr">
+            <w14:noFill/>
+            <w14:prstDash w14:val="solid"/>
+            <w14:round/>
+          </w14:textOutline>
+        </w:rPr>
+        <w:tab/>
+        <w:t xml:space="preserve">  </w:t>
+      </w:r>
+      <w:r>
+        <w:rPr>
+          <w:bCs/>
+          <w:color w:val="000000" w:themeColor="text1"/>
+          <w:sz w:val="32"/>
+          <w:szCs w:val="32"/>
+          <w14:textOutline w14:w="0" w14:cap="flat" w14:cmpd="sng" w14:algn="ctr">
+            <w14:noFill/>
+            <w14:prstDash w14:val="solid"/>
+            <w14:round/>
+          </w14:textOutline>
+        </w:rPr>
+        <w:t xml:space="preserve">Be </w:t>
+      </w:r>
+      <w:proofErr w:type="spellStart"/>
+      <w:r>
+        <w:rPr>
+          <w:bCs/>
+          <w:color w:val="000000" w:themeColor="text1"/>
+          <w:sz w:val="32"/>
+          <w:szCs w:val="32"/>
+          <w14:textOutline w14:w="0" w14:cap="flat" w14:cmpd="sng" w14:algn="ctr">
+            <w14:noFill/>
+            <w14:prstDash w14:val="solid"/>
+            <w14:round/>
+          </w14:textOutline>
+        </w:rPr>
+        <w:t>copiled</w:t>
+      </w:r>
+      <w:proofErr w:type="spellEnd"/>
+      <w:r>
+        <w:rPr>
+          <w:bCs/>
+          <w:color w:val="000000" w:themeColor="text1"/>
+          <w:sz w:val="32"/>
+          <w:szCs w:val="32"/>
+          <w14:textOutline w14:w="0" w14:cap="flat" w14:cmpd="sng" w14:algn="ctr">
+            <w14:noFill/>
+            <w14:prstDash w14:val="solid"/>
+            <w14:round/>
+          </w14:textOutline>
+        </w:rPr>
+        <w:t xml:space="preserve"> before running.</w:t>
+      </w:r>
+    </w:p>
+    <w:p>
+      <w:pPr>
+        <w:ind w:firstLine="720"/>
+        <w:rPr>
+          <w:bCs/>
+          <w:color w:val="000000" w:themeColor="text1"/>
+          <w:sz w:val="32"/>
+          <w:szCs w:val="32"/>
+          <w14:textOutline w14:w="0" w14:cap="flat" w14:cmpd="sng" w14:algn="ctr">
+            <w14:noFill/>
+            <w14:prstDash w14:val="solid"/>
+            <w14:round/>
+          </w14:textOutline>
+        </w:rPr>
+      </w:pPr>
+      <w:r>
+        <w:rPr>
+          <w:bCs/>
+          <w:color w:val="000000" w:themeColor="text1"/>
+          <w:sz w:val="32"/>
+          <w:szCs w:val="32"/>
+          <w14:textOutline w14:w="0" w14:cap="flat" w14:cmpd="sng" w14:algn="ctr">
+            <w14:noFill/>
+            <w14:prstDash w14:val="solid"/>
+            <w14:round/>
+          </w14:textOutline>
+        </w:rPr>
+        <w:t xml:space="preserve">. </w:t>
+      </w:r>
+      <w:r>
+        <w:rPr>
+          <w:bCs/>
+          <w:color w:val="000000" w:themeColor="text1"/>
+          <w:sz w:val="32"/>
+          <w:szCs w:val="32"/>
+          <w14:textOutline w14:w="0" w14:cap="flat" w14:cmpd="sng" w14:algn="ctr">
+            <w14:noFill/>
+            <w14:prstDash w14:val="solid"/>
+            <w14:round/>
+          </w14:textOutline>
+        </w:rPr>
+        <w:t>python code for hello word</w:t>
+      </w:r>
+    </w:p>
+    <w:p>
+      <w:pPr>
+        <w:ind w:firstLine="720"/>
+        <w:rPr>
+          <w:bCs/>
+          <w:color w:val="000000" w:themeColor="text1"/>
+          <w:sz w:val="32"/>
+          <w:szCs w:val="32"/>
+          <w14:textOutline w14:w="0" w14:cap="flat" w14:cmpd="sng" w14:algn="ctr">
+            <w14:noFill/>
+            <w14:prstDash w14:val="solid"/>
+            <w14:round/>
+          </w14:textOutline>
+        </w:rPr>
+      </w:pPr>
+      <w:r>
+        <w:rPr>
+          <w:bCs/>
+          <w:color w:val="000000" w:themeColor="text1"/>
+          <w:sz w:val="32"/>
+          <w:szCs w:val="32"/>
+          <w14:textOutline w14:w="0" w14:cap="flat" w14:cmpd="sng" w14:algn="ctr">
+            <w14:noFill/>
+            <w14:prstDash w14:val="solid"/>
+            <w14:round/>
+          </w14:textOutline>
+        </w:rPr>
+        <w:tab/>
+        <w:t>Print (“hello, word!”)</w:t>
+      </w:r>
+    </w:p>
+    <w:p>
+      <w:pPr>
+        <w:ind w:left="720" w:firstLine="720"/>
+        <w:rPr>
+          <w:bCs/>
+          <w:color w:val="000000" w:themeColor="text1"/>
+          <w:sz w:val="32"/>
+          <w:szCs w:val="32"/>
+          <w14:textOutline w14:w="0" w14:cap="flat" w14:cmpd="sng" w14:algn="ctr">
+            <w14:noFill/>
+            <w14:prstDash w14:val="solid"/>
+            <w14:round/>
+          </w14:textOutline>
+        </w:rPr>
+      </w:pPr>
+      <w:r>
+        <w:rPr>
+          <w:bCs/>
+          <w:color w:val="000000" w:themeColor="text1"/>
+          <w:sz w:val="32"/>
+          <w:szCs w:val="32"/>
+          <w14:textOutline w14:w="0" w14:cap="flat" w14:cmpd="sng" w14:algn="ctr">
+            <w14:noFill/>
+            <w14:prstDash w14:val="solid"/>
+            <w14:round/>
+          </w14:textOutline>
+        </w:rPr>
+        <w:t>Output: hello word;</w:t>
+      </w:r>
+    </w:p>
+    <w:p>
+      <w:pPr>
+        <w:ind w:firstLine="720"/>
+        <w:rPr>
+          <w:bCs/>
+          <w:color w:val="000000" w:themeColor="text1"/>
+          <w:sz w:val="32"/>
+          <w:szCs w:val="32"/>
+          <w14:textOutline w14:w="0" w14:cap="flat" w14:cmpd="sng" w14:algn="ctr">
+            <w14:noFill/>
+            <w14:prstDash w14:val="solid"/>
+            <w14:round/>
+          </w14:textOutline>
+        </w:rPr>
+      </w:pPr>
+      <w:r>
+        <w:rPr>
+          <w:bCs/>
+          <w:color w:val="000000" w:themeColor="text1"/>
+          <w:sz w:val="32"/>
+          <w:szCs w:val="32"/>
+          <w14:textOutline w14:w="0" w14:cap="flat" w14:cmpd="sng" w14:algn="ctr">
+            <w14:noFill/>
+            <w14:prstDash w14:val="solid"/>
+            <w14:round/>
+          </w14:textOutline>
+        </w:rPr>
+        <w:t xml:space="preserve">  . </w:t>
+      </w:r>
+      <w:proofErr w:type="gramStart"/>
+      <w:r>
+        <w:rPr>
+          <w:bCs/>
+          <w:color w:val="000000" w:themeColor="text1"/>
+          <w:sz w:val="32"/>
+          <w:szCs w:val="32"/>
+          <w14:textOutline w14:w="0" w14:cap="flat" w14:cmpd="sng" w14:algn="ctr">
+            <w14:noFill/>
+            <w14:prstDash w14:val="solid"/>
+            <w14:round/>
+          </w14:textOutline>
+        </w:rPr>
+        <w:t>very</w:t>
+      </w:r>
+      <w:proofErr w:type="gramEnd"/>
+      <w:r>
+        <w:rPr>
+          <w:bCs/>
+          <w:color w:val="000000" w:themeColor="text1"/>
+          <w:sz w:val="32"/>
+          <w:szCs w:val="32"/>
+          <w14:textOutline w14:w="0" w14:cap="flat" w14:cmpd="sng" w14:algn="ctr">
+            <w14:noFill/>
+            <w14:prstDash w14:val="solid"/>
+            <w14:round/>
+          </w14:textOutline>
+        </w:rPr>
+        <w:t xml:space="preserve"> simple and clean</w:t>
+      </w:r>
+    </w:p>
+    <w:p>
+      <w:pPr>
+        <w:ind w:firstLine="720"/>
+        <w:rPr>
+          <w:bCs/>
+          <w:color w:val="000000" w:themeColor="text1"/>
+          <w:sz w:val="32"/>
+          <w:szCs w:val="32"/>
+          <w14:textOutline w14:w="0" w14:cap="flat" w14:cmpd="sng" w14:algn="ctr">
+            <w14:noFill/>
+            <w14:prstDash w14:val="solid"/>
+            <w14:round/>
+          </w14:textOutline>
+        </w:rPr>
+      </w:pPr>
+      <w:r>
+        <w:rPr>
+          <w:bCs/>
+          <w:color w:val="000000" w:themeColor="text1"/>
+          <w:sz w:val="32"/>
+          <w:szCs w:val="32"/>
+          <w14:textOutline w14:w="0" w14:cap="flat" w14:cmpd="sng" w14:algn="ctr">
+            <w14:noFill/>
+            <w14:prstDash w14:val="solid"/>
+            <w14:round/>
+          </w14:textOutline>
+        </w:rPr>
+        <w:t xml:space="preserve">  . No need to define a main function</w:t>
+      </w:r>
+    </w:p>
+    <w:p>
+      <w:pPr>
+        <w:ind w:firstLine="720"/>
+        <w:rPr>
+          <w:bCs/>
+          <w:color w:val="000000" w:themeColor="text1"/>
+          <w:sz w:val="32"/>
+          <w:szCs w:val="32"/>
+          <w14:textOutline w14:w="0" w14:cap="flat" w14:cmpd="sng" w14:algn="ctr">
+            <w14:noFill/>
+            <w14:prstDash w14:val="solid"/>
+            <w14:round/>
+          </w14:textOutline>
+        </w:rPr>
+      </w:pPr>
+      <w:r>
+        <w:rPr>
+          <w:bCs/>
+          <w:color w:val="000000" w:themeColor="text1"/>
+          <w:sz w:val="32"/>
+          <w:szCs w:val="32"/>
+          <w14:textOutline w14:w="0" w14:cap="flat" w14:cmpd="sng" w14:algn="ctr">
+            <w14:noFill/>
+            <w14:prstDash w14:val="solid"/>
+            <w14:round/>
+          </w14:textOutline>
+        </w:rPr>
+        <w:t xml:space="preserve">  . NO semicolons and headers</w:t>
+      </w:r>
+    </w:p>
+    <w:p>
+      <w:pPr>
+        <w:ind w:firstLine="720"/>
+        <w:rPr>
+          <w:bCs/>
+          <w:color w:val="000000" w:themeColor="text1"/>
+          <w:sz w:val="32"/>
+          <w:szCs w:val="32"/>
+          <w14:textOutline w14:w="0" w14:cap="flat" w14:cmpd="sng" w14:algn="ctr">
+            <w14:noFill/>
+            <w14:prstDash w14:val="solid"/>
+            <w14:round/>
+          </w14:textOutline>
+        </w:rPr>
+      </w:pPr>
+      <w:r>
+        <w:rPr>
+          <w:bCs/>
+          <w:color w:val="000000" w:themeColor="text1"/>
+          <w:sz w:val="32"/>
+          <w:szCs w:val="32"/>
+          <w14:textOutline w14:w="0" w14:cap="flat" w14:cmpd="sng" w14:algn="ctr">
+            <w14:noFill/>
+            <w14:prstDash w14:val="solid"/>
+            <w14:round/>
+          </w14:textOutline>
+        </w:rPr>
+        <w:t xml:space="preserve">  . interpreted language: runs directly sours code</w:t>
+      </w:r>
+    </w:p>
+    <w:p>
+      <w:pPr>
+        <w:ind w:left="720"/>
+        <w:rPr>
+          <w:bCs/>
+          <w:color w:val="000000" w:themeColor="text1"/>
+          <w:sz w:val="28"/>
+          <w:szCs w:val="28"/>
+          <w14:textOutline w14:w="0" w14:cap="flat" w14:cmpd="sng" w14:algn="ctr">
+            <w14:noFill/>
+            <w14:prstDash w14:val="solid"/>
+            <w14:round/>
+          </w14:textOutline>
+        </w:rPr>
+      </w:pPr>
+    </w:p>
+    <w:p>
+      <w:pPr>
+        <w:rPr>
+          <w:color w:val="000000" w:themeColor="text1"/>
+          <w:sz w:val="48"/>
+          <w:szCs w:val="48"/>
+          <w14:textOutline w14:w="0" w14:cap="flat" w14:cmpd="sng" w14:algn="ctr">
+            <w14:noFill/>
+            <w14:prstDash w14:val="solid"/>
+            <w14:round/>
+          </w14:textOutline>
+        </w:rPr>
+      </w:pPr>
+      <w:r>
+        <w:rPr>
+          <w:color w:val="000000" w:themeColor="text1"/>
+          <w:sz w:val="48"/>
+          <w:szCs w:val="48"/>
+          <w14:textOutline w14:w="0" w14:cap="flat" w14:cmpd="sng" w14:algn="ctr">
+            <w14:noFill/>
+            <w14:prstDash w14:val="solid"/>
+            <w14:round/>
+          </w14:textOutline>
+        </w:rPr>
+        <w:t>What is Programming</w:t>
+      </w:r>
+    </w:p>
+    <w:p>
+      <w:pPr>
+        <w:rPr>
+          <w:color w:val="000000" w:themeColor="text1"/>
+          <w:sz w:val="44"/>
+          <w:szCs w:val="44"/>
+          <w14:textOutline w14:w="0" w14:cap="flat" w14:cmpd="sng" w14:algn="ctr">
+            <w14:noFill/>
+            <w14:prstDash w14:val="solid"/>
+            <w14:round/>
+          </w14:textOutline>
+        </w:rPr>
+      </w:pPr>
+      <w:r>
+        <w:rPr>
+          <w:b/>
+          <w:bCs/>
+        </w:rPr>
+        <w:t>.</w:t>
+      </w:r>
+      <w:r>
+        <w:rPr>
+          <w:b/>
+          <w:bCs/>
+        </w:rPr>
+        <w:t xml:space="preserve"> </w:t>
+      </w:r>
+      <w:r>
+        <w:rPr>
+          <w:b/>
+          <w:bCs/>
+          <w:sz w:val="32"/>
+          <w:szCs w:val="32"/>
+        </w:rPr>
+        <w:t>Programming</w:t>
+      </w:r>
+      <w:r>
+        <w:rPr>
+          <w:sz w:val="32"/>
+          <w:szCs w:val="32"/>
+        </w:rPr>
+        <w:t xml:space="preserve"> is the process of creating a set of instruction that tell a computer how to perform a specific </w:t>
+      </w:r>
+      <w:r>
+        <w:rPr>
+          <w:sz w:val="32"/>
+          <w:szCs w:val="32"/>
+        </w:rPr>
+        <w:t xml:space="preserve">        </w:t>
+      </w:r>
+      <w:r>
+        <w:rPr>
+          <w:sz w:val="32"/>
+          <w:szCs w:val="32"/>
+        </w:rPr>
+        <w:t xml:space="preserve">task. These instructions are written </w:t>
+      </w:r>
+      <w:r>
+        <w:rPr>
+          <w:sz w:val="32"/>
+          <w:szCs w:val="32"/>
+        </w:rPr>
+        <w:t xml:space="preserve">using a </w:t>
+      </w:r>
+      <w:r>
+        <w:rPr>
+          <w:b/>
+          <w:bCs/>
+          <w:sz w:val="32"/>
+          <w:szCs w:val="32"/>
+        </w:rPr>
+        <w:t xml:space="preserve">programming language </w:t>
+      </w:r>
+    </w:p>
+    <w:p>
+      <w:pPr>
+        <w:rPr>
+          <w:b/>
+          <w:bCs/>
+          <w:sz w:val="32"/>
+          <w:szCs w:val="32"/>
+        </w:rPr>
+      </w:pPr>
+    </w:p>
+    <w:p>
+      <w:pPr>
+        <w:rPr>
+          <w:b/>
+          <w:bCs/>
+          <w:sz w:val="32"/>
+          <w:szCs w:val="32"/>
+        </w:rPr>
+      </w:pPr>
+      <w:r>
+        <w:rPr>
+          <w:b/>
+          <w:bCs/>
+          <w:sz w:val="32"/>
+          <w:szCs w:val="32"/>
+        </w:rPr>
+        <w:lastRenderedPageBreak/>
+        <w:t>Que:</w:t>
+      </w:r>
+      <w:r>
+        <w:rPr>
+          <w:b/>
+          <w:bCs/>
+          <w:sz w:val="32"/>
+          <w:szCs w:val="32"/>
+        </w:rPr>
+        <w:t xml:space="preserve"> Programming process</w:t>
+      </w:r>
+    </w:p>
+    <w:p>
+      <w:pPr>
+        <w:pStyle w:val="ListParagraph"/>
+        <w:numPr>
+          <w:ilvl w:val="0"/>
+          <w:numId w:val="9"/>
+        </w:numPr>
+        <w:rPr>
+          <w:sz w:val="32"/>
+          <w:szCs w:val="32"/>
+        </w:rPr>
+      </w:pPr>
+      <w:r>
+        <w:rPr>
+          <w:color w:val="000000" w:themeColor="text1"/>
+          <w:sz w:val="32"/>
+          <w:szCs w:val="32"/>
+          <w14:textOutline w14:w="0" w14:cap="flat" w14:cmpd="sng" w14:algn="ctr">
+            <w14:noFill/>
+            <w14:prstDash w14:val="solid"/>
+            <w14:round/>
+          </w14:textOutline>
+        </w:rPr>
+        <w:t>Problem</w:t>
+      </w:r>
+      <w:r>
+        <w:rPr>
+          <w:sz w:val="32"/>
+          <w:szCs w:val="32"/>
+        </w:rPr>
+        <w:t xml:space="preserve"> definition</w:t>
+      </w:r>
+    </w:p>
+    <w:p>
+      <w:pPr>
+        <w:pStyle w:val="ListParagraph"/>
+        <w:numPr>
+          <w:ilvl w:val="0"/>
+          <w:numId w:val="9"/>
+        </w:numPr>
+        <w:rPr>
+          <w:sz w:val="32"/>
+          <w:szCs w:val="32"/>
+        </w:rPr>
+      </w:pPr>
+      <w:r>
+        <w:rPr>
+          <w:sz w:val="32"/>
+          <w:szCs w:val="32"/>
+        </w:rPr>
+        <w:t>Planning the solution</w:t>
+      </w:r>
+    </w:p>
+    <w:p>
+      <w:pPr>
+        <w:pStyle w:val="ListParagraph"/>
+        <w:numPr>
+          <w:ilvl w:val="0"/>
+          <w:numId w:val="9"/>
+        </w:numPr>
+        <w:rPr>
+          <w:sz w:val="32"/>
+          <w:szCs w:val="32"/>
+        </w:rPr>
+      </w:pPr>
+      <w:r>
+        <w:rPr>
+          <w:sz w:val="32"/>
+          <w:szCs w:val="32"/>
+        </w:rPr>
+        <w:t>Coding</w:t>
+      </w:r>
+    </w:p>
+    <w:p>
+      <w:pPr>
+        <w:pStyle w:val="ListParagraph"/>
+        <w:numPr>
+          <w:ilvl w:val="0"/>
+          <w:numId w:val="9"/>
+        </w:numPr>
+        <w:rPr>
+          <w:sz w:val="32"/>
+          <w:szCs w:val="32"/>
+        </w:rPr>
+      </w:pPr>
+      <w:r>
+        <w:rPr>
+          <w:sz w:val="32"/>
+          <w:szCs w:val="32"/>
+        </w:rPr>
+        <w:t>Testing and Debugging</w:t>
+      </w:r>
+    </w:p>
+    <w:p>
+      <w:pPr>
+        <w:pStyle w:val="ListParagraph"/>
+        <w:numPr>
+          <w:ilvl w:val="0"/>
+          <w:numId w:val="9"/>
+        </w:numPr>
+        <w:rPr>
+          <w:sz w:val="32"/>
+          <w:szCs w:val="32"/>
+        </w:rPr>
+      </w:pPr>
+      <w:r>
+        <w:rPr>
+          <w:sz w:val="32"/>
+          <w:szCs w:val="32"/>
+        </w:rPr>
+        <w:t>Documentation</w:t>
+      </w:r>
+    </w:p>
+    <w:p>
+      <w:pPr>
+        <w:pStyle w:val="ListParagraph"/>
+        <w:numPr>
+          <w:ilvl w:val="0"/>
+          <w:numId w:val="9"/>
+        </w:numPr>
+        <w:rPr>
+          <w:sz w:val="32"/>
+          <w:szCs w:val="32"/>
+        </w:rPr>
+      </w:pPr>
+      <w:r>
+        <w:rPr>
+          <w:sz w:val="32"/>
+          <w:szCs w:val="32"/>
+        </w:rPr>
+        <w:t>Maintenance</w:t>
+      </w:r>
+    </w:p>
+    <w:p>
+      <w:pPr>
+        <w:rPr>
+          <w:sz w:val="32"/>
+          <w:szCs w:val="32"/>
+        </w:rPr>
+      </w:pPr>
+      <w:r>
+        <w:rPr>
+          <w:b/>
+          <w:sz w:val="32"/>
+          <w:szCs w:val="32"/>
+        </w:rPr>
+        <w:t xml:space="preserve">Que: </w:t>
+      </w:r>
+      <w:r>
+        <w:rPr>
+          <w:b/>
+          <w:sz w:val="32"/>
+          <w:szCs w:val="32"/>
+        </w:rPr>
+        <w:t xml:space="preserve"> </w:t>
+      </w:r>
+      <w:r>
+        <w:rPr>
+          <w:b/>
+          <w:bCs/>
+          <w:sz w:val="32"/>
+          <w:szCs w:val="32"/>
+        </w:rPr>
+        <w:t>Type of Programming Languages</w:t>
+      </w:r>
+    </w:p>
+    <w:p>
+      <w:pPr>
+        <w:rPr>
+          <w:sz w:val="32"/>
+          <w:szCs w:val="32"/>
+        </w:rPr>
+      </w:pPr>
+      <w:r>
+        <w:t xml:space="preserve"> </w:t>
+      </w:r>
+      <w:r>
+        <w:rPr>
+          <w:sz w:val="32"/>
+          <w:szCs w:val="32"/>
+        </w:rPr>
+        <w:t xml:space="preserve">1. Procedural programming Language </w:t>
+      </w:r>
+    </w:p>
+    <w:p>
+      <w:pPr>
+        <w:rPr>
+          <w:sz w:val="32"/>
+          <w:szCs w:val="32"/>
+        </w:rPr>
+      </w:pPr>
+      <w:r>
+        <w:rPr>
+          <w:sz w:val="32"/>
+          <w:szCs w:val="32"/>
+        </w:rPr>
+        <w:t xml:space="preserve">  </w:t>
+      </w:r>
+      <w:r>
+        <w:rPr>
+          <w:sz w:val="32"/>
+          <w:szCs w:val="32"/>
           <w14:textOutline w14:w="0" w14:cap="flat" w14:cmpd="sng" w14:algn="ctr">
             <w14:noFill/>
             <w14:prstDash w14:val="solid"/>
@@ -446,292 +2287,42 @@
             </w14:gradFill>
           </w14:textFill>
         </w:rPr>
-      </w:pPr>
-    </w:p>
-    <w:p>
-      <w:pPr>
-        <w:rPr>
-          <w:color w:val="000000" w:themeColor="text1"/>
-          <w:sz w:val="36"/>
-          <w:szCs w:val="36"/>
-          <w14:shadow w14:blurRad="38100" w14:dist="19050" w14:dir="2700000" w14:sx="100000" w14:sy="100000" w14:kx="0" w14:ky="0" w14:algn="tl">
-            <w14:schemeClr w14:val="dk1">
-              <w14:alpha w14:val="60000"/>
-            </w14:schemeClr>
-          </w14:shadow>
-          <w14:textOutline w14:w="0" w14:cap="flat" w14:cmpd="sng" w14:algn="ctr">
-            <w14:noFill/>
-            <w14:prstDash w14:val="solid"/>
-            <w14:round/>
-          </w14:textOutline>
-        </w:rPr>
-      </w:pPr>
-      <w:r>
-        <w:rPr>
-          <w:color w:val="000000" w:themeColor="text1"/>
-          <w:sz w:val="36"/>
-          <w:szCs w:val="36"/>
-          <w14:shadow w14:blurRad="38100" w14:dist="19050" w14:dir="2700000" w14:sx="100000" w14:sy="100000" w14:kx="0" w14:ky="0" w14:algn="tl">
-            <w14:schemeClr w14:val="dk1">
-              <w14:alpha w14:val="60000"/>
-            </w14:schemeClr>
-          </w14:shadow>
-          <w14:textOutline w14:w="0" w14:cap="flat" w14:cmpd="sng" w14:algn="ctr">
-            <w14:noFill/>
-            <w14:prstDash w14:val="solid"/>
-            <w14:round/>
-          </w14:textOutline>
-        </w:rPr>
-        <w:t>What is Programming</w:t>
-      </w:r>
-    </w:p>
-    <w:p>
-      <w:pPr>
-        <w:rPr>
-          <w:color w:val="000000" w:themeColor="text1"/>
-          <w:sz w:val="24"/>
-          <w:szCs w:val="24"/>
-          <w14:shadow w14:blurRad="38100" w14:dist="19050" w14:dir="2700000" w14:sx="100000" w14:sy="100000" w14:kx="0" w14:ky="0" w14:algn="tl">
-            <w14:schemeClr w14:val="dk1">
-              <w14:alpha w14:val="60000"/>
-            </w14:schemeClr>
-          </w14:shadow>
-          <w14:textOutline w14:w="0" w14:cap="flat" w14:cmpd="sng" w14:algn="ctr">
-            <w14:noFill/>
-            <w14:prstDash w14:val="solid"/>
-            <w14:round/>
-          </w14:textOutline>
-        </w:rPr>
-      </w:pPr>
-      <w:r>
-        <w:rPr>
-          <w:color w:val="000000" w:themeColor="text1"/>
-          <w:sz w:val="36"/>
-          <w:szCs w:val="36"/>
-          <w14:shadow w14:blurRad="38100" w14:dist="19050" w14:dir="2700000" w14:sx="100000" w14:sy="100000" w14:kx="0" w14:ky="0" w14:algn="tl">
-            <w14:schemeClr w14:val="dk1">
-              <w14:alpha w14:val="60000"/>
-            </w14:schemeClr>
-          </w14:shadow>
-          <w14:textOutline w14:w="0" w14:cap="flat" w14:cmpd="sng" w14:algn="ctr">
-            <w14:noFill/>
-            <w14:prstDash w14:val="solid"/>
-            <w14:round/>
-          </w14:textOutline>
-        </w:rPr>
-        <w:t>.</w:t>
-      </w:r>
-      <w:r>
-        <w:rPr>
-          <w:color w:val="000000" w:themeColor="text1"/>
-          <w:sz w:val="24"/>
-          <w:szCs w:val="24"/>
-          <w14:shadow w14:blurRad="38100" w14:dist="19050" w14:dir="2700000" w14:sx="100000" w14:sy="100000" w14:kx="0" w14:ky="0" w14:algn="tl">
-            <w14:schemeClr w14:val="dk1">
-              <w14:alpha w14:val="60000"/>
-            </w14:schemeClr>
-          </w14:shadow>
-          <w14:textOutline w14:w="0" w14:cap="flat" w14:cmpd="sng" w14:algn="ctr">
-            <w14:noFill/>
-            <w14:prstDash w14:val="solid"/>
-            <w14:round/>
-          </w14:textOutline>
-        </w:rPr>
-        <w:t xml:space="preserve"> Programming is the pro-cess of creating a </w:t>
-      </w:r>
-    </w:p>
-    <w:p>
-      <w:pPr>
-        <w:rPr>
-          <w:color w:val="000000" w:themeColor="text1"/>
-          <w:sz w:val="24"/>
-          <w:szCs w:val="24"/>
-          <w14:shadow w14:blurRad="38100" w14:dist="19050" w14:dir="2700000" w14:sx="100000" w14:sy="100000" w14:kx="0" w14:ky="0" w14:algn="tl">
-            <w14:schemeClr w14:val="dk1">
-              <w14:alpha w14:val="60000"/>
-            </w14:schemeClr>
-          </w14:shadow>
-          <w14:textOutline w14:w="0" w14:cap="flat" w14:cmpd="sng" w14:algn="ctr">
-            <w14:noFill/>
-            <w14:prstDash w14:val="solid"/>
-            <w14:round/>
-          </w14:textOutline>
-        </w:rPr>
-      </w:pPr>
-      <w:r>
-        <w:rPr>
-          <w:color w:val="000000" w:themeColor="text1"/>
-          <w:sz w:val="24"/>
-          <w:szCs w:val="24"/>
-          <w14:shadow w14:blurRad="38100" w14:dist="19050" w14:dir="2700000" w14:sx="100000" w14:sy="100000" w14:kx="0" w14:ky="0" w14:algn="tl">
-            <w14:schemeClr w14:val="dk1">
-              <w14:alpha w14:val="60000"/>
-            </w14:schemeClr>
-          </w14:shadow>
-          <w14:textOutline w14:w="0" w14:cap="flat" w14:cmpd="sng" w14:algn="ctr">
-            <w14:noFill/>
-            <w14:prstDash w14:val="solid"/>
-            <w14:round/>
-          </w14:textOutline>
-        </w:rPr>
-        <w:t xml:space="preserve">  Set of instructions(code) that a stand and</w:t>
-      </w:r>
-    </w:p>
-    <w:p>
-      <w:pPr>
-        <w:rPr>
-          <w:color w:val="000000" w:themeColor="text1"/>
-          <w:sz w:val="24"/>
-          <w:szCs w:val="24"/>
-          <w14:shadow w14:blurRad="38100" w14:dist="19050" w14:dir="2700000" w14:sx="100000" w14:sy="100000" w14:kx="0" w14:ky="0" w14:algn="tl">
-            <w14:schemeClr w14:val="dk1">
-              <w14:alpha w14:val="60000"/>
-            </w14:schemeClr>
-          </w14:shadow>
-          <w14:textOutline w14:w="0" w14:cap="flat" w14:cmpd="sng" w14:algn="ctr">
-            <w14:noFill/>
-            <w14:prstDash w14:val="solid"/>
-            <w14:round/>
-          </w14:textOutline>
-        </w:rPr>
-      </w:pPr>
-      <w:r>
-        <w:rPr>
-          <w:color w:val="000000" w:themeColor="text1"/>
-          <w:sz w:val="24"/>
-          <w:szCs w:val="24"/>
-          <w14:shadow w14:blurRad="38100" w14:dist="19050" w14:dir="2700000" w14:sx="100000" w14:sy="100000" w14:kx="0" w14:ky="0" w14:algn="tl">
-            <w14:schemeClr w14:val="dk1">
-              <w14:alpha w14:val="60000"/>
-            </w14:schemeClr>
-          </w14:shadow>
-          <w14:textOutline w14:w="0" w14:cap="flat" w14:cmpd="sng" w14:algn="ctr">
-            <w14:noFill/>
-            <w14:prstDash w14:val="solid"/>
-            <w14:round/>
-          </w14:textOutline>
-        </w:rPr>
-        <w:t xml:space="preserve">  Execute to perform specific tasks or </w:t>
-      </w:r>
-      <w:proofErr w:type="spellStart"/>
-      <w:r>
-        <w:rPr>
-          <w:color w:val="000000" w:themeColor="text1"/>
-          <w:sz w:val="24"/>
-          <w:szCs w:val="24"/>
-          <w14:shadow w14:blurRad="38100" w14:dist="19050" w14:dir="2700000" w14:sx="100000" w14:sy="100000" w14:kx="0" w14:ky="0" w14:algn="tl">
-            <w14:schemeClr w14:val="dk1">
-              <w14:alpha w14:val="60000"/>
-            </w14:schemeClr>
-          </w14:shadow>
-          <w14:textOutline w14:w="0" w14:cap="flat" w14:cmpd="sng" w14:algn="ctr">
-            <w14:noFill/>
-            <w14:prstDash w14:val="solid"/>
-            <w14:round/>
-          </w14:textOutline>
-        </w:rPr>
-        <w:t>sove</w:t>
-      </w:r>
-      <w:proofErr w:type="spellEnd"/>
-    </w:p>
-    <w:p>
-      <w:pPr>
-        <w:rPr>
-          <w:color w:val="000000" w:themeColor="text1"/>
-          <w:sz w:val="24"/>
-          <w:szCs w:val="24"/>
-          <w14:shadow w14:blurRad="38100" w14:dist="19050" w14:dir="2700000" w14:sx="100000" w14:sy="100000" w14:kx="0" w14:ky="0" w14:algn="tl">
-            <w14:schemeClr w14:val="dk1">
-              <w14:alpha w14:val="60000"/>
-            </w14:schemeClr>
-          </w14:shadow>
-          <w14:textOutline w14:w="0" w14:cap="flat" w14:cmpd="sng" w14:algn="ctr">
-            <w14:noFill/>
-            <w14:prstDash w14:val="solid"/>
-            <w14:round/>
-          </w14:textOutline>
-        </w:rPr>
-      </w:pPr>
-      <w:r>
-        <w:rPr>
-          <w:color w:val="000000" w:themeColor="text1"/>
-          <w:sz w:val="24"/>
-          <w:szCs w:val="24"/>
-          <w14:shadow w14:blurRad="38100" w14:dist="19050" w14:dir="2700000" w14:sx="100000" w14:sy="100000" w14:kx="0" w14:ky="0" w14:algn="tl">
-            <w14:schemeClr w14:val="dk1">
-              <w14:alpha w14:val="60000"/>
-            </w14:schemeClr>
-          </w14:shadow>
-          <w14:textOutline w14:w="0" w14:cap="flat" w14:cmpd="sng" w14:algn="ctr">
-            <w14:noFill/>
-            <w14:prstDash w14:val="solid"/>
-            <w14:round/>
-          </w14:textOutline>
-        </w:rPr>
-        <w:t xml:space="preserve">  Problem.</w:t>
-      </w:r>
-    </w:p>
-    <w:p>
-      <w:pPr>
-        <w:rPr>
-          <w:color w:val="000000" w:themeColor="text1"/>
-          <w:sz w:val="24"/>
-          <w:szCs w:val="24"/>
-          <w14:shadow w14:blurRad="38100" w14:dist="19050" w14:dir="2700000" w14:sx="100000" w14:sy="100000" w14:kx="0" w14:ky="0" w14:algn="tl">
-            <w14:schemeClr w14:val="dk1">
-              <w14:alpha w14:val="60000"/>
-            </w14:schemeClr>
-          </w14:shadow>
-          <w14:textOutline w14:w="0" w14:cap="flat" w14:cmpd="sng" w14:algn="ctr">
-            <w14:noFill/>
-            <w14:prstDash w14:val="solid"/>
-            <w14:round/>
-          </w14:textOutline>
-        </w:rPr>
-      </w:pPr>
-      <w:r>
-        <w:rPr>
-          <w:color w:val="000000" w:themeColor="text1"/>
-          <w:sz w:val="36"/>
-          <w:szCs w:val="36"/>
-          <w14:shadow w14:blurRad="38100" w14:dist="19050" w14:dir="2700000" w14:sx="100000" w14:sy="100000" w14:kx="0" w14:ky="0" w14:algn="tl">
-            <w14:schemeClr w14:val="dk1">
-              <w14:alpha w14:val="60000"/>
-            </w14:schemeClr>
-          </w14:shadow>
-          <w14:textOutline w14:w="0" w14:cap="flat" w14:cmpd="sng" w14:algn="ctr">
-            <w14:noFill/>
-            <w14:prstDash w14:val="solid"/>
-            <w14:round/>
-          </w14:textOutline>
-        </w:rPr>
-        <w:t>.</w:t>
-      </w:r>
-      <w:r>
-        <w:rPr>
-          <w:color w:val="000000" w:themeColor="text1"/>
-          <w:sz w:val="24"/>
-          <w:szCs w:val="24"/>
-          <w14:shadow w14:blurRad="38100" w14:dist="19050" w14:dir="2700000" w14:sx="100000" w14:sy="100000" w14:kx="0" w14:ky="0" w14:algn="tl">
-            <w14:schemeClr w14:val="dk1">
-              <w14:alpha w14:val="60000"/>
-            </w14:schemeClr>
-          </w14:shadow>
-          <w14:textOutline w14:w="0" w14:cap="flat" w14:cmpd="sng" w14:algn="ctr">
-            <w14:noFill/>
-            <w14:prstDash w14:val="solid"/>
-            <w14:round/>
-          </w14:textOutline>
-        </w:rPr>
-        <w:t xml:space="preserve"> Programming – To create a program</w:t>
-      </w:r>
-    </w:p>
-    <w:p>
-      <w:pPr>
-        <w:rPr>
-          <w:color w:val="000000" w:themeColor="text1"/>
-          <w:sz w:val="24"/>
-          <w:szCs w:val="24"/>
+        <w:t>Ex – C Language</w:t>
+      </w:r>
+    </w:p>
+    <w:p>
+      <w:pPr>
+        <w:rPr>
+          <w:sz w:val="32"/>
+          <w:szCs w:val="32"/>
+        </w:rPr>
+      </w:pPr>
+      <w:r>
+        <w:rPr>
+          <w:sz w:val="32"/>
+          <w:szCs w:val="32"/>
+        </w:rPr>
+        <w:t>2. Object Oriented Programming</w:t>
+      </w:r>
+    </w:p>
+    <w:p>
+      <w:pPr>
+        <w:rPr>
+          <w:sz w:val="32"/>
+          <w:szCs w:val="32"/>
+        </w:rPr>
+      </w:pPr>
+      <w:r>
+        <w:rPr>
+          <w:sz w:val="32"/>
+          <w:szCs w:val="32"/>
+        </w:rPr>
+        <w:t xml:space="preserve"> </w:t>
+      </w:r>
+      <w:r>
+        <w:rPr>
+          <w:sz w:val="32"/>
+          <w:szCs w:val="32"/>
           <w14:textOutline w14:w="0" w14:cap="flat" w14:cmpd="sng" w14:algn="ctr">
             <w14:noFill/>
             <w14:prstDash w14:val="solid"/>
@@ -751,12 +2342,29 @@
             </w14:gradFill>
           </w14:textFill>
         </w:rPr>
-      </w:pPr>
-      <w:r>
-        <w:rPr>
-          <w:color w:val="000000" w:themeColor="text1"/>
-          <w:sz w:val="24"/>
-          <w:szCs w:val="24"/>
+        <w:t>Ex – C++ Language</w:t>
+      </w:r>
+    </w:p>
+    <w:p>
+      <w:pPr>
+        <w:rPr>
+          <w:sz w:val="32"/>
+          <w:szCs w:val="32"/>
+        </w:rPr>
+      </w:pPr>
+      <w:r>
+        <w:rPr>
+          <w:sz w:val="32"/>
+          <w:szCs w:val="32"/>
+        </w:rPr>
+        <w:t>3. Logical Programming</w:t>
+      </w:r>
+    </w:p>
+    <w:p>
+      <w:pPr>
+        <w:rPr>
+          <w:sz w:val="32"/>
+          <w:szCs w:val="32"/>
           <w14:textOutline w14:w="0" w14:cap="flat" w14:cmpd="sng" w14:algn="ctr">
             <w14:noFill/>
             <w14:prstDash w14:val="solid"/>
@@ -776,57 +2384,11 @@
             </w14:gradFill>
           </w14:textFill>
         </w:rPr>
-        <w:t>. Ex – Using Keyboard &amp; mouse</w:t>
-      </w:r>
-    </w:p>
-    <w:p>
-      <w:r>
-        <w:br w:type="page"/>
-      </w:r>
-    </w:p>
-    <w:p>
-      <w:pPr>
-        <w:rPr>
-          <w:sz w:val="36"/>
-          <w:szCs w:val="36"/>
-        </w:rPr>
-      </w:pPr>
-      <w:r>
-        <w:rPr>
-          <w:sz w:val="36"/>
-          <w:szCs w:val="36"/>
-        </w:rPr>
-        <w:lastRenderedPageBreak/>
-        <w:t>Type of Programming Language</w:t>
-      </w:r>
-    </w:p>
-    <w:p>
-      <w:pPr>
-        <w:rPr>
-          <w:sz w:val="24"/>
-          <w:szCs w:val="24"/>
-        </w:rPr>
-      </w:pPr>
-      <w:r>
-        <w:rPr>
-          <w:sz w:val="36"/>
-          <w:szCs w:val="36"/>
-        </w:rPr>
-        <w:t>.</w:t>
-      </w:r>
-      <w:r>
-        <w:rPr>
-          <w:sz w:val="24"/>
-          <w:szCs w:val="24"/>
-        </w:rPr>
-        <w:t xml:space="preserve"> Procedural Programming</w:t>
-      </w:r>
-    </w:p>
-    <w:p>
-      <w:pPr>
-        <w:rPr>
-          <w:sz w:val="24"/>
-          <w:szCs w:val="24"/>
+      </w:pPr>
+      <w:r>
+        <w:rPr>
+          <w:sz w:val="32"/>
+          <w:szCs w:val="32"/>
           <w14:textOutline w14:w="0" w14:cap="flat" w14:cmpd="sng" w14:algn="ctr">
             <w14:noFill/>
             <w14:prstDash w14:val="solid"/>
@@ -846,18 +2408,13 @@
             </w14:gradFill>
           </w14:textFill>
         </w:rPr>
-      </w:pPr>
-      <w:r>
-        <w:rPr>
-          <w:sz w:val="36"/>
-          <w:szCs w:val="36"/>
-        </w:rPr>
-        <w:t xml:space="preserve"> </w:t>
-      </w:r>
-      <w:r>
-        <w:rPr>
-          <w:sz w:val="24"/>
-          <w:szCs w:val="24"/>
+        <w:t xml:space="preserve"> Ex – </w:t>
+      </w:r>
+      <w:proofErr w:type="spellStart"/>
+      <w:r>
+        <w:rPr>
+          <w:sz w:val="32"/>
+          <w:szCs w:val="32"/>
           <w14:textOutline w14:w="0" w14:cap="flat" w14:cmpd="sng" w14:algn="ctr">
             <w14:noFill/>
             <w14:prstDash w14:val="solid"/>
@@ -877,51 +2434,13 @@
             </w14:gradFill>
           </w14:textFill>
         </w:rPr>
-        <w:t>Ex – C Language</w:t>
-      </w:r>
-    </w:p>
-    <w:p>
-      <w:pPr>
-        <w:rPr>
-          <w:sz w:val="36"/>
-          <w:szCs w:val="36"/>
-        </w:rPr>
-      </w:pPr>
-    </w:p>
-    <w:p>
-      <w:pPr>
-        <w:rPr>
-          <w:sz w:val="24"/>
-          <w:szCs w:val="24"/>
-        </w:rPr>
-      </w:pPr>
-      <w:r>
-        <w:rPr>
-          <w:sz w:val="36"/>
-          <w:szCs w:val="36"/>
-        </w:rPr>
-        <w:t xml:space="preserve">. </w:t>
-      </w:r>
-      <w:r>
-        <w:rPr>
-          <w:sz w:val="24"/>
-          <w:szCs w:val="24"/>
-        </w:rPr>
-        <w:t>Object Oriented</w:t>
-      </w:r>
-      <w:r>
-        <w:rPr>
-          <w:sz w:val="24"/>
-          <w:szCs w:val="24"/>
-        </w:rPr>
-        <w:t xml:space="preserve"> programming</w:t>
-      </w:r>
-    </w:p>
-    <w:p>
-      <w:pPr>
-        <w:rPr>
-          <w:sz w:val="24"/>
-          <w:szCs w:val="24"/>
+        <w:t>Prolog</w:t>
+      </w:r>
+      <w:proofErr w:type="spellEnd"/>
+      <w:r>
+        <w:rPr>
+          <w:sz w:val="32"/>
+          <w:szCs w:val="32"/>
           <w14:textOutline w14:w="0" w14:cap="flat" w14:cmpd="sng" w14:algn="ctr">
             <w14:noFill/>
             <w14:prstDash w14:val="solid"/>
@@ -941,18 +2460,29 @@
             </w14:gradFill>
           </w14:textFill>
         </w:rPr>
-      </w:pPr>
-      <w:r>
-        <w:rPr>
-          <w:sz w:val="24"/>
-          <w:szCs w:val="24"/>
-        </w:rPr>
-        <w:t xml:space="preserve">  </w:t>
-      </w:r>
-      <w:r>
-        <w:rPr>
-          <w:sz w:val="24"/>
-          <w:szCs w:val="24"/>
+        <w:t xml:space="preserve"> Language</w:t>
+      </w:r>
+    </w:p>
+    <w:p>
+      <w:pPr>
+        <w:rPr>
+          <w:sz w:val="32"/>
+          <w:szCs w:val="32"/>
+        </w:rPr>
+      </w:pPr>
+      <w:r>
+        <w:rPr>
+          <w:sz w:val="32"/>
+          <w:szCs w:val="32"/>
+        </w:rPr>
+        <w:t xml:space="preserve">4.Function Programming </w:t>
+      </w:r>
+    </w:p>
+    <w:p>
+      <w:pPr>
+        <w:rPr>
+          <w:sz w:val="32"/>
+          <w:szCs w:val="32"/>
           <w14:textOutline w14:w="0" w14:cap="flat" w14:cmpd="sng" w14:algn="ctr">
             <w14:noFill/>
             <w14:prstDash w14:val="solid"/>
@@ -972,89 +2502,11 @@
             </w14:gradFill>
           </w14:textFill>
         </w:rPr>
-        <w:t>Ex – C++ Language</w:t>
-      </w:r>
-    </w:p>
-    <w:p>
-      <w:pPr>
-        <w:rPr>
-          <w:color w:val="000000" w:themeColor="text1"/>
-          <w:sz w:val="36"/>
-          <w:szCs w:val="36"/>
-          <w14:shadow w14:blurRad="38100" w14:dist="19050" w14:dir="2700000" w14:sx="100000" w14:sy="100000" w14:kx="0" w14:ky="0" w14:algn="tl">
-            <w14:schemeClr w14:val="dk1">
-              <w14:alpha w14:val="60000"/>
-            </w14:schemeClr>
-          </w14:shadow>
-          <w14:textOutline w14:w="0" w14:cap="flat" w14:cmpd="sng" w14:algn="ctr">
-            <w14:noFill/>
-            <w14:prstDash w14:val="solid"/>
-            <w14:round/>
-          </w14:textOutline>
-        </w:rPr>
-      </w:pPr>
-    </w:p>
-    <w:p>
-      <w:pPr>
-        <w:rPr>
-          <w:color w:val="000000" w:themeColor="text1"/>
-          <w:sz w:val="24"/>
-          <w:szCs w:val="24"/>
-          <w14:shadow w14:blurRad="38100" w14:dist="19050" w14:dir="2700000" w14:sx="100000" w14:sy="100000" w14:kx="0" w14:ky="0" w14:algn="tl">
-            <w14:schemeClr w14:val="dk1">
-              <w14:alpha w14:val="60000"/>
-            </w14:schemeClr>
-          </w14:shadow>
-          <w14:textOutline w14:w="0" w14:cap="flat" w14:cmpd="sng" w14:algn="ctr">
-            <w14:noFill/>
-            <w14:prstDash w14:val="solid"/>
-            <w14:round/>
-          </w14:textOutline>
-        </w:rPr>
-      </w:pPr>
-      <w:r>
-        <w:rPr>
-          <w:color w:val="000000" w:themeColor="text1"/>
-          <w:sz w:val="36"/>
-          <w:szCs w:val="36"/>
-          <w14:shadow w14:blurRad="38100" w14:dist="19050" w14:dir="2700000" w14:sx="100000" w14:sy="100000" w14:kx="0" w14:ky="0" w14:algn="tl">
-            <w14:schemeClr w14:val="dk1">
-              <w14:alpha w14:val="60000"/>
-            </w14:schemeClr>
-          </w14:shadow>
-          <w14:textOutline w14:w="0" w14:cap="flat" w14:cmpd="sng" w14:algn="ctr">
-            <w14:noFill/>
-            <w14:prstDash w14:val="solid"/>
-            <w14:round/>
-          </w14:textOutline>
-        </w:rPr>
-        <w:t xml:space="preserve">. </w:t>
-      </w:r>
-      <w:r>
-        <w:rPr>
-          <w:color w:val="000000" w:themeColor="text1"/>
-          <w:sz w:val="24"/>
-          <w:szCs w:val="24"/>
-          <w14:shadow w14:blurRad="38100" w14:dist="19050" w14:dir="2700000" w14:sx="100000" w14:sy="100000" w14:kx="0" w14:ky="0" w14:algn="tl">
-            <w14:schemeClr w14:val="dk1">
-              <w14:alpha w14:val="60000"/>
-            </w14:schemeClr>
-          </w14:shadow>
-          <w14:textOutline w14:w="0" w14:cap="flat" w14:cmpd="sng" w14:algn="ctr">
-            <w14:noFill/>
-            <w14:prstDash w14:val="solid"/>
-            <w14:round/>
-          </w14:textOutline>
-        </w:rPr>
-        <w:t xml:space="preserve">Logical Programming Language </w:t>
-      </w:r>
-    </w:p>
-    <w:p>
-      <w:pPr>
-        <w:rPr>
-          <w:color w:val="000000" w:themeColor="text1"/>
-          <w:sz w:val="24"/>
-          <w:szCs w:val="24"/>
+      </w:pPr>
+      <w:r>
+        <w:rPr>
+          <w:sz w:val="32"/>
+          <w:szCs w:val="32"/>
           <w14:textOutline w14:w="0" w14:cap="flat" w14:cmpd="sng" w14:algn="ctr">
             <w14:noFill/>
             <w14:prstDash w14:val="solid"/>
@@ -1074,585 +2526,838 @@
             </w14:gradFill>
           </w14:textFill>
         </w:rPr>
-      </w:pPr>
-      <w:r>
-        <w:rPr>
-          <w:color w:val="000000" w:themeColor="text1"/>
+        <w:t xml:space="preserve"> Ex – Python Language</w:t>
+      </w:r>
+    </w:p>
+    <w:p>
+      <w:pPr>
+        <w:rPr>
+          <w:b/>
+          <w:bCs/>
+          <w:sz w:val="32"/>
+          <w:szCs w:val="32"/>
+        </w:rPr>
+      </w:pPr>
+      <w:r>
+        <w:rPr>
+          <w:b/>
+          <w:bCs/>
+          <w:sz w:val="32"/>
+          <w:szCs w:val="32"/>
+        </w:rPr>
+        <w:t xml:space="preserve">Que: </w:t>
+      </w:r>
+      <w:r>
+        <w:rPr>
+          <w:b/>
+          <w:bCs/>
+          <w:sz w:val="32"/>
+          <w:szCs w:val="32"/>
+        </w:rPr>
+        <w:t>Differences between High-level and low-level programming languages</w:t>
+      </w:r>
+    </w:p>
+    <w:p>
+      <w:pPr>
+        <w:pStyle w:val="ListParagraph"/>
+        <w:numPr>
+          <w:ilvl w:val="0"/>
+          <w:numId w:val="10"/>
+        </w:numPr>
+        <w:rPr>
+          <w:b/>
+          <w:bCs/>
+          <w:sz w:val="32"/>
+          <w:szCs w:val="32"/>
+        </w:rPr>
+      </w:pPr>
+      <w:r>
+        <w:rPr>
+          <w:b/>
+          <w:bCs/>
+          <w:sz w:val="32"/>
+          <w:szCs w:val="32"/>
+        </w:rPr>
+        <w:lastRenderedPageBreak/>
+        <w:t>High-level Languages:</w:t>
+      </w:r>
+    </w:p>
+    <w:p>
+      <w:pPr>
+        <w:rPr>
+          <w:sz w:val="32"/>
+          <w:szCs w:val="32"/>
+        </w:rPr>
+      </w:pPr>
+      <w:r>
+        <w:rPr>
+          <w:b/>
+          <w:bCs/>
+          <w:sz w:val="32"/>
+          <w:szCs w:val="32"/>
+        </w:rPr>
+        <w:tab/>
+        <w:t xml:space="preserve">. Abstraction: </w:t>
+      </w:r>
+      <w:r>
+        <w:rPr>
+          <w:sz w:val="32"/>
+          <w:szCs w:val="32"/>
+        </w:rPr>
+        <w:t>They use syntax and structures closer to natural language,</w:t>
+      </w:r>
+    </w:p>
+    <w:p>
+      <w:pPr>
+        <w:rPr>
+          <w:sz w:val="32"/>
+          <w:szCs w:val="32"/>
+        </w:rPr>
+      </w:pPr>
+      <w:r>
+        <w:rPr>
+          <w:sz w:val="32"/>
+          <w:szCs w:val="32"/>
+        </w:rPr>
+        <w:tab/>
+      </w:r>
+      <w:r>
+        <w:rPr>
+          <w:sz w:val="32"/>
+          <w:szCs w:val="32"/>
+        </w:rPr>
+        <w:tab/>
+      </w:r>
+      <w:r>
+        <w:rPr>
+          <w:sz w:val="32"/>
+          <w:szCs w:val="32"/>
+        </w:rPr>
+        <w:tab/>
+        <w:t xml:space="preserve">  Hiding the complexities of the underlying hardware.</w:t>
+      </w:r>
+    </w:p>
+    <w:p>
+      <w:pPr>
+        <w:rPr>
+          <w:sz w:val="32"/>
+          <w:szCs w:val="32"/>
+        </w:rPr>
+      </w:pPr>
+      <w:r>
+        <w:rPr>
+          <w:sz w:val="32"/>
+          <w:szCs w:val="32"/>
+        </w:rPr>
+        <w:tab/>
+      </w:r>
+      <w:r>
+        <w:rPr>
+          <w:b/>
+          <w:bCs/>
+          <w:sz w:val="32"/>
+          <w:szCs w:val="32"/>
+        </w:rPr>
+        <w:t xml:space="preserve">. Readability: </w:t>
+      </w:r>
+      <w:r>
+        <w:rPr>
+          <w:sz w:val="32"/>
+          <w:szCs w:val="32"/>
+        </w:rPr>
+        <w:t>Easier for programmers to understand, write and maintain code.</w:t>
+      </w:r>
+    </w:p>
+    <w:p>
+      <w:pPr>
+        <w:ind w:firstLine="720"/>
+        <w:rPr>
+          <w:sz w:val="32"/>
+          <w:szCs w:val="32"/>
+        </w:rPr>
+      </w:pPr>
+      <w:r>
+        <w:rPr>
+          <w:b/>
+          <w:bCs/>
+          <w:sz w:val="32"/>
+          <w:szCs w:val="32"/>
+        </w:rPr>
+        <w:t xml:space="preserve">. Portability: </w:t>
+      </w:r>
+      <w:r>
+        <w:rPr>
+          <w:sz w:val="32"/>
+          <w:szCs w:val="32"/>
+        </w:rPr>
+        <w:t xml:space="preserve">Code can be executed on different platforms with minimal or no </w:t>
+      </w:r>
+      <w:r>
+        <w:rPr>
+          <w:sz w:val="32"/>
+          <w:szCs w:val="32"/>
+        </w:rPr>
+        <w:t>Changes.</w:t>
+      </w:r>
+    </w:p>
+    <w:p>
+      <w:pPr>
+        <w:rPr>
+          <w:sz w:val="32"/>
+          <w:szCs w:val="32"/>
+        </w:rPr>
+      </w:pPr>
+      <w:r>
+        <w:rPr>
+          <w:sz w:val="32"/>
+          <w:szCs w:val="32"/>
+        </w:rPr>
+        <w:tab/>
+      </w:r>
+      <w:r>
+        <w:rPr>
+          <w:b/>
+          <w:bCs/>
+          <w:sz w:val="32"/>
+          <w:szCs w:val="32"/>
+        </w:rPr>
+        <w:t xml:space="preserve">. Examples: </w:t>
+      </w:r>
+      <w:r>
+        <w:rPr>
+          <w:sz w:val="32"/>
+          <w:szCs w:val="32"/>
+        </w:rPr>
+        <w:t>Python, java, C++, JavaScript,</w:t>
+      </w:r>
+    </w:p>
+    <w:p>
+      <w:pPr>
+        <w:rPr>
+          <w:sz w:val="32"/>
+          <w:szCs w:val="32"/>
+        </w:rPr>
+      </w:pPr>
+      <w:r>
+        <w:rPr>
+          <w:sz w:val="32"/>
+          <w:szCs w:val="32"/>
+        </w:rPr>
+        <w:tab/>
+      </w:r>
+      <w:r>
+        <w:rPr>
+          <w:b/>
+          <w:bCs/>
+          <w:sz w:val="32"/>
+          <w:szCs w:val="32"/>
+        </w:rPr>
+        <w:t xml:space="preserve">. Uses: </w:t>
+      </w:r>
+      <w:r>
+        <w:rPr>
+          <w:sz w:val="32"/>
+          <w:szCs w:val="32"/>
+        </w:rPr>
+        <w:t xml:space="preserve">Developing applications, websites and other software where ease of </w:t>
+      </w:r>
+    </w:p>
+    <w:p>
+      <w:pPr>
+        <w:rPr>
+          <w:sz w:val="32"/>
+          <w:szCs w:val="32"/>
+        </w:rPr>
+      </w:pPr>
+      <w:r>
+        <w:rPr>
+          <w:sz w:val="32"/>
+          <w:szCs w:val="32"/>
+        </w:rPr>
+        <w:tab/>
+      </w:r>
+      <w:r>
+        <w:rPr>
+          <w:sz w:val="32"/>
+          <w:szCs w:val="32"/>
+        </w:rPr>
+        <w:tab/>
+        <w:t xml:space="preserve">   Development and portability are prioritized.  </w:t>
+      </w:r>
+    </w:p>
+    <w:p>
+      <w:pPr>
+        <w:rPr>
+          <w:sz w:val="32"/>
+          <w:szCs w:val="32"/>
+        </w:rPr>
+      </w:pPr>
+      <w:r>
+        <w:rPr>
+          <w:sz w:val="32"/>
+          <w:szCs w:val="32"/>
+        </w:rPr>
+        <w:tab/>
+      </w:r>
+      <w:r>
+        <w:rPr>
+          <w:b/>
+          <w:bCs/>
+          <w:sz w:val="32"/>
+          <w:szCs w:val="32"/>
+        </w:rPr>
+        <w:t xml:space="preserve">. Cons: </w:t>
+      </w:r>
+      <w:r>
+        <w:rPr>
+          <w:sz w:val="32"/>
+          <w:szCs w:val="32"/>
+        </w:rPr>
+        <w:t>Can be slower and less memory-efficient than low-level languages.</w:t>
+      </w:r>
+    </w:p>
+    <w:p>
+      <w:pPr>
+        <w:pStyle w:val="ListParagraph"/>
+        <w:numPr>
+          <w:ilvl w:val="0"/>
+          <w:numId w:val="10"/>
+        </w:numPr>
+        <w:rPr>
+          <w:sz w:val="32"/>
+          <w:szCs w:val="32"/>
+        </w:rPr>
+      </w:pPr>
+      <w:r>
+        <w:rPr>
+          <w:b/>
+          <w:bCs/>
+          <w:sz w:val="32"/>
+          <w:szCs w:val="32"/>
+        </w:rPr>
+        <w:t xml:space="preserve">Low – </w:t>
+      </w:r>
+      <w:r>
+        <w:rPr>
+          <w:b/>
+          <w:bCs/>
+          <w:sz w:val="32"/>
+          <w:szCs w:val="32"/>
+        </w:rPr>
+        <w:t>L</w:t>
+      </w:r>
+      <w:r>
+        <w:rPr>
+          <w:b/>
+          <w:bCs/>
+          <w:sz w:val="32"/>
+          <w:szCs w:val="32"/>
+        </w:rPr>
+        <w:t xml:space="preserve">evel </w:t>
+      </w:r>
+      <w:r>
+        <w:rPr>
+          <w:b/>
+          <w:bCs/>
+          <w:sz w:val="32"/>
+          <w:szCs w:val="32"/>
+        </w:rPr>
+        <w:t>L</w:t>
+      </w:r>
+      <w:r>
+        <w:rPr>
+          <w:b/>
+          <w:bCs/>
+          <w:sz w:val="32"/>
+          <w:szCs w:val="32"/>
+        </w:rPr>
+        <w:t>anguages:</w:t>
+      </w:r>
+    </w:p>
+    <w:p>
+      <w:pPr>
+        <w:rPr>
+          <w:sz w:val="32"/>
+          <w:szCs w:val="32"/>
+        </w:rPr>
+      </w:pPr>
+      <w:r>
+        <w:rPr>
+          <w:b/>
+          <w:bCs/>
+          <w:sz w:val="32"/>
+          <w:szCs w:val="32"/>
+        </w:rPr>
+        <w:tab/>
+        <w:t xml:space="preserve">. Abstraction: </w:t>
+      </w:r>
+      <w:r>
+        <w:rPr>
+          <w:sz w:val="32"/>
+          <w:szCs w:val="32"/>
+        </w:rPr>
+        <w:t xml:space="preserve">Close to machine code, requiring a deep understanding of </w:t>
+      </w:r>
+    </w:p>
+    <w:p>
+      <w:pPr>
+        <w:rPr>
+          <w:sz w:val="32"/>
+          <w:szCs w:val="32"/>
+        </w:rPr>
+      </w:pPr>
+      <w:r>
+        <w:rPr>
+          <w:sz w:val="32"/>
+          <w:szCs w:val="32"/>
+        </w:rPr>
+        <w:tab/>
+      </w:r>
+      <w:r>
+        <w:rPr>
+          <w:sz w:val="32"/>
+          <w:szCs w:val="32"/>
+        </w:rPr>
+        <w:tab/>
+      </w:r>
+      <w:r>
+        <w:rPr>
+          <w:sz w:val="32"/>
+          <w:szCs w:val="32"/>
+        </w:rPr>
+        <w:tab/>
+        <w:t xml:space="preserve">      Computer architecture.</w:t>
+      </w:r>
+    </w:p>
+    <w:p>
+      <w:pPr>
+        <w:rPr>
+          <w:sz w:val="32"/>
+          <w:szCs w:val="32"/>
+        </w:rPr>
+      </w:pPr>
+      <w:r>
+        <w:rPr>
+          <w:sz w:val="32"/>
+          <w:szCs w:val="32"/>
+        </w:rPr>
+        <w:tab/>
+      </w:r>
+      <w:r>
+        <w:rPr>
+          <w:b/>
+          <w:bCs/>
+          <w:sz w:val="32"/>
+          <w:szCs w:val="32"/>
+        </w:rPr>
+        <w:t>. Readability:</w:t>
+      </w:r>
+      <w:r>
+        <w:rPr>
+          <w:sz w:val="32"/>
+          <w:szCs w:val="32"/>
+        </w:rPr>
+        <w:t xml:space="preserve"> </w:t>
+      </w:r>
+      <w:r>
+        <w:rPr>
+          <w:sz w:val="32"/>
+          <w:szCs w:val="32"/>
+        </w:rPr>
+        <w:t xml:space="preserve"> </w:t>
+      </w:r>
+      <w:r>
+        <w:rPr>
+          <w:sz w:val="32"/>
+          <w:szCs w:val="32"/>
+        </w:rPr>
+        <w:t xml:space="preserve">Harder for humans to understand due to the use of mnemonics </w:t>
+      </w:r>
+    </w:p>
+    <w:p>
+      <w:pPr>
+        <w:ind w:left="2160"/>
+        <w:rPr>
+          <w:sz w:val="32"/>
+          <w:szCs w:val="32"/>
+        </w:rPr>
+      </w:pPr>
+      <w:r>
+        <w:rPr>
+          <w:sz w:val="32"/>
+          <w:szCs w:val="32"/>
+        </w:rPr>
+        <w:t xml:space="preserve">      and binary code.</w:t>
+      </w:r>
+    </w:p>
+    <w:p>
+      <w:pPr>
+        <w:rPr>
+          <w:sz w:val="32"/>
+          <w:szCs w:val="32"/>
+        </w:rPr>
+      </w:pPr>
+      <w:r>
+        <w:rPr>
+          <w:sz w:val="32"/>
+          <w:szCs w:val="32"/>
+        </w:rPr>
+        <w:tab/>
+      </w:r>
+      <w:r>
+        <w:rPr>
+          <w:b/>
+          <w:bCs/>
+          <w:sz w:val="32"/>
+          <w:szCs w:val="32"/>
+        </w:rPr>
+        <w:t xml:space="preserve">. Portability: </w:t>
+      </w:r>
+      <w:proofErr w:type="gramStart"/>
+      <w:r>
+        <w:rPr>
+          <w:sz w:val="32"/>
+          <w:szCs w:val="32"/>
+        </w:rPr>
+        <w:t>Generally</w:t>
+      </w:r>
+      <w:proofErr w:type="gramEnd"/>
+      <w:r>
+        <w:rPr>
+          <w:sz w:val="32"/>
+          <w:szCs w:val="32"/>
+        </w:rPr>
+        <w:t xml:space="preserve"> not portable and tightly coupled with specific hardware or operating systems.</w:t>
+      </w:r>
+      <w:r>
+        <w:rPr>
+          <w:b/>
+          <w:bCs/>
+          <w:sz w:val="32"/>
+          <w:szCs w:val="32"/>
+        </w:rPr>
+        <w:tab/>
+      </w:r>
+    </w:p>
+    <w:p>
+      <w:pPr>
+        <w:ind w:firstLine="720"/>
+        <w:rPr>
+          <w:sz w:val="32"/>
+          <w:szCs w:val="32"/>
+        </w:rPr>
+      </w:pPr>
+      <w:r>
+        <w:rPr>
+          <w:b/>
+          <w:bCs/>
+          <w:sz w:val="32"/>
+          <w:szCs w:val="32"/>
+        </w:rPr>
+        <w:lastRenderedPageBreak/>
+        <w:t xml:space="preserve">. </w:t>
+      </w:r>
+      <w:r>
+        <w:rPr>
+          <w:b/>
+          <w:bCs/>
+          <w:sz w:val="32"/>
+          <w:szCs w:val="32"/>
+        </w:rPr>
+        <w:t>Examples:</w:t>
+      </w:r>
+      <w:r>
+        <w:rPr>
+          <w:b/>
+          <w:bCs/>
+          <w:sz w:val="32"/>
+          <w:szCs w:val="32"/>
+        </w:rPr>
+        <w:t xml:space="preserve"> </w:t>
+      </w:r>
+      <w:r>
+        <w:rPr>
+          <w:sz w:val="32"/>
+          <w:szCs w:val="32"/>
+        </w:rPr>
+        <w:t>Assembly languages, machine code.</w:t>
+      </w:r>
+    </w:p>
+    <w:p>
+      <w:pPr>
+        <w:rPr>
+          <w:sz w:val="32"/>
+          <w:szCs w:val="32"/>
+        </w:rPr>
+      </w:pPr>
+      <w:r>
+        <w:rPr>
+          <w:sz w:val="32"/>
+          <w:szCs w:val="32"/>
+        </w:rPr>
+        <w:tab/>
+      </w:r>
+      <w:r>
+        <w:rPr>
+          <w:b/>
+          <w:bCs/>
+          <w:sz w:val="32"/>
+          <w:szCs w:val="32"/>
+        </w:rPr>
+        <w:t xml:space="preserve">. Uses: </w:t>
+      </w:r>
+      <w:r>
+        <w:rPr>
+          <w:sz w:val="32"/>
+          <w:szCs w:val="32"/>
+        </w:rPr>
+        <w:t xml:space="preserve">Developing system software, device drivers, and performance-critical </w:t>
+      </w:r>
+    </w:p>
+    <w:p>
+      <w:pPr>
+        <w:ind w:left="720" w:firstLine="720"/>
+        <w:rPr>
+          <w:sz w:val="32"/>
+          <w:szCs w:val="32"/>
+        </w:rPr>
+      </w:pPr>
+      <w:r>
+        <w:rPr>
+          <w:sz w:val="32"/>
+          <w:szCs w:val="32"/>
+        </w:rPr>
+        <w:t xml:space="preserve">   applications where speed and hardware control are crucial.</w:t>
+      </w:r>
+    </w:p>
+    <w:p>
+      <w:pPr>
+        <w:rPr>
+          <w:sz w:val="32"/>
+          <w:szCs w:val="32"/>
+        </w:rPr>
+      </w:pPr>
+      <w:r>
+        <w:rPr>
+          <w:b/>
+          <w:bCs/>
+          <w:sz w:val="32"/>
+          <w:szCs w:val="32"/>
+        </w:rPr>
+        <w:tab/>
+        <w:t xml:space="preserve">. Cons: </w:t>
+      </w:r>
+      <w:r>
+        <w:rPr>
+          <w:sz w:val="32"/>
+          <w:szCs w:val="32"/>
+        </w:rPr>
+        <w:t>Difficult to learn, program, and maintain.</w:t>
+      </w:r>
+    </w:p>
+    <w:p>
+      <w:pPr>
+        <w:rPr>
+          <w:b/>
+          <w:bCs/>
+          <w:sz w:val="48"/>
+          <w:szCs w:val="48"/>
+        </w:rPr>
+      </w:pPr>
+    </w:p>
+    <w:p>
+      <w:pPr>
+        <w:rPr>
+          <w:b/>
+          <w:bCs/>
+          <w:sz w:val="48"/>
+          <w:szCs w:val="48"/>
+        </w:rPr>
+      </w:pPr>
+      <w:r>
+        <w:rPr>
+          <w:b/>
+          <w:bCs/>
+          <w:sz w:val="48"/>
+          <w:szCs w:val="48"/>
+        </w:rPr>
+        <w:t>World Wide Web</w:t>
+      </w:r>
+      <w:r>
+        <w:rPr>
+          <w:b/>
+          <w:bCs/>
+          <w:sz w:val="48"/>
+          <w:szCs w:val="48"/>
+        </w:rPr>
+        <w:t>: WWW</w:t>
+      </w:r>
+    </w:p>
+    <w:p>
+      <w:pPr>
+        <w:rPr>
+          <w:sz w:val="32"/>
+          <w:szCs w:val="32"/>
+        </w:rPr>
+      </w:pPr>
+      <w:r>
+        <w:rPr>
+          <w:b/>
+          <w:bCs/>
+          <w:sz w:val="48"/>
+          <w:szCs w:val="48"/>
+        </w:rPr>
+        <w:t xml:space="preserve"> </w:t>
+      </w:r>
+      <w:r>
+        <w:rPr>
+          <w:b/>
+          <w:bCs/>
+          <w:sz w:val="32"/>
+          <w:szCs w:val="32"/>
+        </w:rPr>
+        <w:t xml:space="preserve">. </w:t>
+      </w:r>
+      <w:proofErr w:type="gramStart"/>
+      <w:r>
+        <w:rPr>
+          <w:sz w:val="32"/>
+          <w:szCs w:val="32"/>
+        </w:rPr>
+        <w:t>WWW</w:t>
+      </w:r>
+      <w:r>
+        <w:rPr>
+          <w:b/>
+          <w:bCs/>
+          <w:sz w:val="48"/>
+          <w:szCs w:val="48"/>
+        </w:rPr>
+        <w:t xml:space="preserve">  </w:t>
+      </w:r>
+      <w:r>
+        <w:rPr>
+          <w:sz w:val="32"/>
+          <w:szCs w:val="32"/>
+        </w:rPr>
+        <w:t>is</w:t>
+      </w:r>
+      <w:proofErr w:type="gramEnd"/>
+      <w:r>
+        <w:rPr>
+          <w:sz w:val="32"/>
+          <w:szCs w:val="32"/>
+        </w:rPr>
+        <w:t xml:space="preserve"> a collection of webpages and resources that are accessed through the internet using web </w:t>
+      </w:r>
+    </w:p>
+    <w:p>
+      <w:pPr>
+        <w:rPr>
+          <w:sz w:val="32"/>
+          <w:szCs w:val="32"/>
+        </w:rPr>
+      </w:pPr>
+      <w:r>
+        <w:rPr>
+          <w:sz w:val="32"/>
+          <w:szCs w:val="32"/>
+        </w:rPr>
+        <w:t xml:space="preserve">     Web </w:t>
+      </w:r>
+      <w:proofErr w:type="gramStart"/>
+      <w:r>
+        <w:rPr>
+          <w:sz w:val="32"/>
+          <w:szCs w:val="32"/>
+        </w:rPr>
+        <w:t>browsers .</w:t>
+      </w:r>
+      <w:proofErr w:type="gramEnd"/>
+    </w:p>
+    <w:p>
+      <w:pPr>
+        <w:rPr>
+          <w:sz w:val="32"/>
+          <w:szCs w:val="32"/>
+        </w:rPr>
+      </w:pPr>
+      <w:r>
+        <w:rPr>
+          <w:b/>
+          <w:bCs/>
+          <w:sz w:val="32"/>
+          <w:szCs w:val="32"/>
+        </w:rPr>
+        <w:t xml:space="preserve"> . </w:t>
+      </w:r>
+      <w:r>
+        <w:rPr>
+          <w:sz w:val="32"/>
+          <w:szCs w:val="32"/>
+        </w:rPr>
+        <w:t xml:space="preserve">The internet works as a global network of interconnected computers that communicate using </w:t>
+      </w:r>
+      <w:r>
+        <w:rPr>
+          <w:sz w:val="32"/>
+          <w:szCs w:val="32"/>
+        </w:rPr>
+        <w:t xml:space="preserve">     </w:t>
+      </w:r>
+      <w:r>
+        <w:rPr>
+          <w:sz w:val="32"/>
+          <w:szCs w:val="32"/>
+        </w:rPr>
+        <w:t>standardized protocols like TCP/IP. </w:t>
+      </w:r>
+    </w:p>
+    <w:p>
+      <w:pPr>
+        <w:rPr>
+          <w:sz w:val="32"/>
+          <w:szCs w:val="32"/>
+        </w:rPr>
+      </w:pPr>
+      <w:r>
+        <w:br w:type="page"/>
+      </w:r>
+    </w:p>
+    <w:p>
+      <w:pPr>
+        <w:rPr>
           <w:sz w:val="24"/>
           <w:szCs w:val="24"/>
-          <w14:shadow w14:blurRad="38100" w14:dist="19050" w14:dir="2700000" w14:sx="100000" w14:sy="100000" w14:kx="0" w14:ky="0" w14:algn="tl">
-            <w14:schemeClr w14:val="dk1">
-              <w14:alpha w14:val="60000"/>
-            </w14:schemeClr>
-          </w14:shadow>
-          <w14:textOutline w14:w="0" w14:cap="flat" w14:cmpd="sng" w14:algn="ctr">
-            <w14:noFill/>
-            <w14:prstDash w14:val="solid"/>
-            <w14:round/>
-          </w14:textOutline>
-        </w:rPr>
-        <w:t xml:space="preserve">  </w:t>
-      </w:r>
-      <w:r>
-        <w:rPr>
-          <w:color w:val="000000" w:themeColor="text1"/>
+        </w:rPr>
+      </w:pPr>
+    </w:p>
+    <w:p>
+      <w:pPr>
+        <w:rPr>
+          <w:rFonts w:cstheme="minorHAnsi"/>
           <w:sz w:val="24"/>
           <w:szCs w:val="24"/>
-          <w14:textOutline w14:w="0" w14:cap="flat" w14:cmpd="sng" w14:algn="ctr">
-            <w14:noFill/>
-            <w14:prstDash w14:val="solid"/>
-            <w14:round/>
-          </w14:textOutline>
-          <w14:textFill>
-            <w14:gradFill>
-              <w14:gsLst>
-                <w14:gs w14:pos="21000">
-                  <w14:srgbClr w14:val="53575C"/>
-                </w14:gs>
-                <w14:gs w14:pos="88000">
-                  <w14:srgbClr w14:val="C5C7CA"/>
-                </w14:gs>
-              </w14:gsLst>
-              <w14:lin w14:ang="5400000" w14:scaled="0"/>
-            </w14:gradFill>
-          </w14:textFill>
-        </w:rPr>
-        <w:t xml:space="preserve">Ex – </w:t>
-      </w:r>
-      <w:proofErr w:type="spellStart"/>
-      <w:r>
-        <w:rPr>
-          <w:color w:val="000000" w:themeColor="text1"/>
+        </w:rPr>
+      </w:pPr>
+    </w:p>
+    <w:p>
+      <w:pPr>
+        <w:rPr>
           <w:sz w:val="24"/>
           <w:szCs w:val="24"/>
-          <w14:textOutline w14:w="0" w14:cap="flat" w14:cmpd="sng" w14:algn="ctr">
-            <w14:noFill/>
-            <w14:prstDash w14:val="solid"/>
-            <w14:round/>
-          </w14:textOutline>
-          <w14:textFill>
-            <w14:gradFill>
-              <w14:gsLst>
-                <w14:gs w14:pos="21000">
-                  <w14:srgbClr w14:val="53575C"/>
-                </w14:gs>
-                <w14:gs w14:pos="88000">
-                  <w14:srgbClr w14:val="C5C7CA"/>
-                </w14:gs>
-              </w14:gsLst>
-              <w14:lin w14:ang="5400000" w14:scaled="0"/>
-            </w14:gradFill>
-          </w14:textFill>
-        </w:rPr>
-        <w:t>Prolog</w:t>
-      </w:r>
-      <w:proofErr w:type="spellEnd"/>
-      <w:r>
-        <w:rPr>
-          <w:color w:val="000000" w:themeColor="text1"/>
+        </w:rPr>
+      </w:pPr>
+      <w:r>
+        <w:rPr>
           <w:sz w:val="24"/>
           <w:szCs w:val="24"/>
-          <w14:textOutline w14:w="0" w14:cap="flat" w14:cmpd="sng" w14:algn="ctr">
-            <w14:noFill/>
-            <w14:prstDash w14:val="solid"/>
-            <w14:round/>
-          </w14:textOutline>
-          <w14:textFill>
-            <w14:gradFill>
-              <w14:gsLst>
-                <w14:gs w14:pos="21000">
-                  <w14:srgbClr w14:val="53575C"/>
-                </w14:gs>
-                <w14:gs w14:pos="88000">
-                  <w14:srgbClr w14:val="C5C7CA"/>
-                </w14:gs>
-              </w14:gsLst>
-              <w14:lin w14:ang="5400000" w14:scaled="0"/>
-            </w14:gradFill>
-          </w14:textFill>
-        </w:rPr>
-        <w:t xml:space="preserve"> Language </w:t>
-      </w:r>
-    </w:p>
-    <w:p>
-      <w:pPr>
-        <w:rPr>
-          <w:color w:val="000000" w:themeColor="text1"/>
-          <w:sz w:val="36"/>
-          <w:szCs w:val="36"/>
-          <w14:shadow w14:blurRad="38100" w14:dist="19050" w14:dir="2700000" w14:sx="100000" w14:sy="100000" w14:kx="0" w14:ky="0" w14:algn="tl">
-            <w14:schemeClr w14:val="dk1">
-              <w14:alpha w14:val="60000"/>
-            </w14:schemeClr>
-          </w14:shadow>
-          <w14:textOutline w14:w="0" w14:cap="flat" w14:cmpd="sng" w14:algn="ctr">
-            <w14:noFill/>
-            <w14:prstDash w14:val="solid"/>
-            <w14:round/>
-          </w14:textOutline>
-        </w:rPr>
-      </w:pPr>
-    </w:p>
-    <w:p>
-      <w:pPr>
-        <w:rPr>
-          <w:color w:val="000000" w:themeColor="text1"/>
-          <w:sz w:val="24"/>
-          <w:szCs w:val="24"/>
-          <w14:shadow w14:blurRad="38100" w14:dist="19050" w14:dir="2700000" w14:sx="100000" w14:sy="100000" w14:kx="0" w14:ky="0" w14:algn="tl">
-            <w14:schemeClr w14:val="dk1">
-              <w14:alpha w14:val="60000"/>
-            </w14:schemeClr>
-          </w14:shadow>
-          <w14:textOutline w14:w="0" w14:cap="flat" w14:cmpd="sng" w14:algn="ctr">
-            <w14:noFill/>
-            <w14:prstDash w14:val="solid"/>
-            <w14:round/>
-          </w14:textOutline>
-        </w:rPr>
-      </w:pPr>
-      <w:r>
-        <w:rPr>
-          <w:color w:val="000000" w:themeColor="text1"/>
-          <w:sz w:val="36"/>
-          <w:szCs w:val="36"/>
-          <w14:shadow w14:blurRad="38100" w14:dist="19050" w14:dir="2700000" w14:sx="100000" w14:sy="100000" w14:kx="0" w14:ky="0" w14:algn="tl">
-            <w14:schemeClr w14:val="dk1">
-              <w14:alpha w14:val="60000"/>
-            </w14:schemeClr>
-          </w14:shadow>
-          <w14:textOutline w14:w="0" w14:cap="flat" w14:cmpd="sng" w14:algn="ctr">
-            <w14:noFill/>
-            <w14:prstDash w14:val="solid"/>
-            <w14:round/>
-          </w14:textOutline>
-        </w:rPr>
-        <w:t>.</w:t>
-      </w:r>
-      <w:r>
-        <w:rPr>
-          <w:color w:val="000000" w:themeColor="text1"/>
-          <w:sz w:val="24"/>
-          <w:szCs w:val="24"/>
-          <w14:shadow w14:blurRad="38100" w14:dist="19050" w14:dir="2700000" w14:sx="100000" w14:sy="100000" w14:kx="0" w14:ky="0" w14:algn="tl">
-            <w14:schemeClr w14:val="dk1">
-              <w14:alpha w14:val="60000"/>
-            </w14:schemeClr>
-          </w14:shadow>
-          <w14:textOutline w14:w="0" w14:cap="flat" w14:cmpd="sng" w14:algn="ctr">
-            <w14:noFill/>
-            <w14:prstDash w14:val="solid"/>
-            <w14:round/>
-          </w14:textOutline>
-        </w:rPr>
-        <w:t xml:space="preserve"> Functional Programming Language </w:t>
-      </w:r>
-    </w:p>
-    <w:p>
-      <w:pPr>
-        <w:rPr>
-          <w:color w:val="000000" w:themeColor="text1"/>
-          <w:sz w:val="24"/>
-          <w:szCs w:val="24"/>
-          <w14:shadow w14:blurRad="38100" w14:dist="19050" w14:dir="2700000" w14:sx="100000" w14:sy="100000" w14:kx="0" w14:ky="0" w14:algn="tl">
-            <w14:schemeClr w14:val="dk1">
-              <w14:alpha w14:val="60000"/>
-            </w14:schemeClr>
-          </w14:shadow>
-          <w14:textOutline w14:w="0" w14:cap="flat" w14:cmpd="sng" w14:algn="ctr">
-            <w14:noFill/>
-            <w14:prstDash w14:val="solid"/>
-            <w14:round/>
-          </w14:textOutline>
-        </w:rPr>
-      </w:pPr>
-      <w:r>
-        <w:rPr>
-          <w:color w:val="000000" w:themeColor="text1"/>
-          <w:sz w:val="24"/>
-          <w:szCs w:val="24"/>
-          <w14:shadow w14:blurRad="38100" w14:dist="19050" w14:dir="2700000" w14:sx="100000" w14:sy="100000" w14:kx="0" w14:ky="0" w14:algn="tl">
-            <w14:schemeClr w14:val="dk1">
-              <w14:alpha w14:val="60000"/>
-            </w14:schemeClr>
-          </w14:shadow>
-          <w14:textOutline w14:w="0" w14:cap="flat" w14:cmpd="sng" w14:algn="ctr">
-            <w14:noFill/>
-            <w14:prstDash w14:val="solid"/>
-            <w14:round/>
-          </w14:textOutline>
-        </w:rPr>
-        <w:t xml:space="preserve">  </w:t>
-      </w:r>
-      <w:r>
-        <w:rPr>
-          <w:color w:val="000000" w:themeColor="text1"/>
-          <w:sz w:val="24"/>
-          <w:szCs w:val="24"/>
-          <w14:textOutline w14:w="0" w14:cap="flat" w14:cmpd="sng" w14:algn="ctr">
-            <w14:noFill/>
-            <w14:prstDash w14:val="solid"/>
-            <w14:round/>
-          </w14:textOutline>
-          <w14:textFill>
-            <w14:gradFill>
-              <w14:gsLst>
-                <w14:gs w14:pos="21000">
-                  <w14:srgbClr w14:val="53575C"/>
-                </w14:gs>
-                <w14:gs w14:pos="88000">
-                  <w14:srgbClr w14:val="C5C7CA"/>
-                </w14:gs>
-              </w14:gsLst>
-              <w14:lin w14:ang="5400000" w14:scaled="0"/>
-            </w14:gradFill>
-          </w14:textFill>
-        </w:rPr>
-        <w:t xml:space="preserve">Ex – Python Language </w:t>
-      </w:r>
-      <w:r>
-        <w:rPr>
-          <w:color w:val="000000" w:themeColor="text1"/>
-          <w:sz w:val="24"/>
-          <w:szCs w:val="24"/>
-          <w14:shadow w14:blurRad="38100" w14:dist="19050" w14:dir="2700000" w14:sx="100000" w14:sy="100000" w14:kx="0" w14:ky="0" w14:algn="tl">
-            <w14:schemeClr w14:val="dk1">
-              <w14:alpha w14:val="60000"/>
-            </w14:schemeClr>
-          </w14:shadow>
-          <w14:textOutline w14:w="0" w14:cap="flat" w14:cmpd="sng" w14:algn="ctr">
-            <w14:noFill/>
-            <w14:prstDash w14:val="solid"/>
-            <w14:round/>
-          </w14:textOutline>
         </w:rPr>
         <w:t xml:space="preserve"> </w:t>
       </w:r>
     </w:p>
-    <w:p>
-      <w:pPr>
-        <w:rPr>
-          <w:color w:val="000000" w:themeColor="text1"/>
-          <w:sz w:val="24"/>
-          <w:szCs w:val="24"/>
-          <w14:textOutline w14:w="0" w14:cap="flat" w14:cmpd="sng" w14:algn="ctr">
-            <w14:noFill/>
-            <w14:prstDash w14:val="solid"/>
-            <w14:round/>
-          </w14:textOutline>
-          <w14:textFill>
-            <w14:gradFill>
-              <w14:gsLst>
-                <w14:gs w14:pos="21000">
-                  <w14:srgbClr w14:val="53575C"/>
-                </w14:gs>
-                <w14:gs w14:pos="88000">
-                  <w14:srgbClr w14:val="C5C7CA"/>
-                </w14:gs>
-              </w14:gsLst>
-              <w14:lin w14:ang="5400000" w14:scaled="0"/>
-            </w14:gradFill>
-          </w14:textFill>
-        </w:rPr>
-      </w:pPr>
-    </w:p>
-    <w:p>
-      <w:pPr>
-        <w:rPr>
-          <w:sz w:val="24"/>
-          <w:szCs w:val="24"/>
-        </w:rPr>
-      </w:pPr>
-    </w:p>
-    <w:p>
-      <w:pPr>
-        <w:rPr>
-          <w:sz w:val="24"/>
-          <w:szCs w:val="24"/>
-        </w:rPr>
-      </w:pPr>
-    </w:p>
-    <w:p>
-      <w:pPr>
-        <w:rPr>
-          <w:sz w:val="36"/>
-          <w:szCs w:val="36"/>
-        </w:rPr>
-      </w:pPr>
-      <w:r>
-        <w:rPr>
-          <w:sz w:val="36"/>
-          <w:szCs w:val="36"/>
-        </w:rPr>
-        <w:lastRenderedPageBreak/>
-        <w:t>World Wide Web – WWW</w:t>
-      </w:r>
-    </w:p>
-    <w:p>
-      <w:pPr>
-        <w:rPr>
-          <w:sz w:val="24"/>
-          <w:szCs w:val="24"/>
-        </w:rPr>
-      </w:pPr>
-      <w:r>
-        <w:rPr>
-          <w:sz w:val="36"/>
-          <w:szCs w:val="36"/>
-        </w:rPr>
-        <w:t>-</w:t>
-      </w:r>
-      <w:r>
-        <w:rPr>
-          <w:sz w:val="24"/>
-          <w:szCs w:val="24"/>
-        </w:rPr>
-        <w:t xml:space="preserve">   </w:t>
-      </w:r>
-      <w:r>
-        <w:rPr>
-          <w:sz w:val="24"/>
-          <w:szCs w:val="24"/>
-        </w:rPr>
-        <w:t xml:space="preserve">known as a web </w:t>
-      </w:r>
-    </w:p>
-    <w:p>
-      <w:pPr>
-        <w:rPr>
-          <w:sz w:val="24"/>
-          <w:szCs w:val="24"/>
-        </w:rPr>
-      </w:pPr>
-      <w:r>
-        <w:rPr>
-          <w:sz w:val="36"/>
-          <w:szCs w:val="36"/>
-        </w:rPr>
-        <w:t>-</w:t>
-      </w:r>
-      <w:r>
-        <w:rPr>
-          <w:sz w:val="36"/>
-          <w:szCs w:val="36"/>
-        </w:rPr>
-        <w:t xml:space="preserve"> </w:t>
-      </w:r>
-      <w:r>
-        <w:rPr>
-          <w:sz w:val="24"/>
-          <w:szCs w:val="24"/>
-        </w:rPr>
-        <w:t xml:space="preserve"> is a collection of websites or web pages stored in web servers </w:t>
-      </w:r>
-    </w:p>
-    <w:p>
-      <w:pPr>
-        <w:rPr>
-          <w:sz w:val="24"/>
-          <w:szCs w:val="24"/>
-        </w:rPr>
-      </w:pPr>
-      <w:r>
-        <w:rPr>
-          <w:sz w:val="36"/>
-          <w:szCs w:val="36"/>
-        </w:rPr>
-        <w:t>-</w:t>
-      </w:r>
-      <w:r>
-        <w:rPr>
-          <w:sz w:val="24"/>
-          <w:szCs w:val="24"/>
-        </w:rPr>
-        <w:t xml:space="preserve">   </w:t>
-      </w:r>
-      <w:r>
-        <w:rPr>
-          <w:sz w:val="24"/>
-          <w:szCs w:val="24"/>
-        </w:rPr>
-        <w:t xml:space="preserve">connected to local computers through the internet </w:t>
-      </w:r>
-    </w:p>
-    <w:p>
-      <w:pPr>
-        <w:rPr>
-          <w:sz w:val="24"/>
-          <w:szCs w:val="24"/>
-        </w:rPr>
-      </w:pPr>
-      <w:r>
-        <w:rPr>
-          <w:sz w:val="36"/>
-          <w:szCs w:val="36"/>
-        </w:rPr>
-        <w:t>-</w:t>
-      </w:r>
-      <w:r>
-        <w:rPr>
-          <w:sz w:val="24"/>
-          <w:szCs w:val="24"/>
-        </w:rPr>
-        <w:t xml:space="preserve"> </w:t>
-      </w:r>
-      <w:r>
-        <w:rPr>
-          <w:sz w:val="24"/>
-          <w:szCs w:val="24"/>
-        </w:rPr>
-        <w:t xml:space="preserve">  </w:t>
-      </w:r>
-      <w:r>
-        <w:rPr>
-          <w:sz w:val="24"/>
-          <w:szCs w:val="24"/>
-        </w:rPr>
-        <w:t>these websites contain text pages</w:t>
-      </w:r>
-      <w:r>
-        <w:rPr>
-          <w:sz w:val="24"/>
-          <w:szCs w:val="24"/>
-        </w:rPr>
-        <w:t>, digital images, audios, videos, etc.</w:t>
-      </w:r>
-    </w:p>
-    <w:p>
-      <w:pPr>
-        <w:rPr>
-          <w:sz w:val="24"/>
-          <w:szCs w:val="24"/>
-        </w:rPr>
-      </w:pPr>
-      <w:r>
-        <w:rPr>
-          <w:sz w:val="36"/>
-          <w:szCs w:val="36"/>
-        </w:rPr>
-        <w:t>-</w:t>
-      </w:r>
-      <w:r>
-        <w:rPr>
-          <w:sz w:val="24"/>
-          <w:szCs w:val="24"/>
-        </w:rPr>
-        <w:t xml:space="preserve">   users can access the content of these sites from any part of the </w:t>
-      </w:r>
-      <w:proofErr w:type="spellStart"/>
-      <w:r>
-        <w:rPr>
-          <w:sz w:val="24"/>
-          <w:szCs w:val="24"/>
-        </w:rPr>
-        <w:t>worid</w:t>
-      </w:r>
-      <w:proofErr w:type="spellEnd"/>
-    </w:p>
-    <w:p>
-      <w:pPr>
-        <w:rPr>
-          <w:sz w:val="24"/>
-          <w:szCs w:val="24"/>
-        </w:rPr>
-      </w:pPr>
-      <w:r>
-        <w:rPr>
-          <w:sz w:val="24"/>
-          <w:szCs w:val="24"/>
-        </w:rPr>
-        <w:t xml:space="preserve">        Over the internet using their devices such as computers, laptops, cell phone, etc.</w:t>
-      </w:r>
-    </w:p>
-    <w:p>
-      <w:pPr>
-        <w:rPr>
-          <w:sz w:val="24"/>
-          <w:szCs w:val="24"/>
-        </w:rPr>
-      </w:pPr>
-      <w:r>
-        <w:rPr>
-          <w:sz w:val="36"/>
-          <w:szCs w:val="36"/>
-        </w:rPr>
-        <w:t>-</w:t>
-      </w:r>
-      <w:r>
-        <w:rPr>
-          <w:sz w:val="24"/>
-          <w:szCs w:val="24"/>
-        </w:rPr>
-        <w:t xml:space="preserve">   The WWW, along with internet, enables retrieval and display of text and media to your devices</w:t>
-      </w:r>
-      <w:r>
-        <w:rPr>
-          <w:sz w:val="24"/>
-          <w:szCs w:val="24"/>
-        </w:rPr>
-        <w:t>.</w:t>
-      </w:r>
-    </w:p>
-    <w:p>
-      <w:pPr>
-        <w:rPr>
-          <w:sz w:val="24"/>
-          <w:szCs w:val="24"/>
-        </w:rPr>
-      </w:pPr>
-      <w:r>
-        <w:rPr>
-          <w:sz w:val="36"/>
-          <w:szCs w:val="36"/>
-        </w:rPr>
-        <w:t xml:space="preserve"> </w:t>
-      </w:r>
-    </w:p>
-    <w:p/>
-    <w:p>
-      <w:r>
-        <w:br w:type="page"/>
-      </w:r>
-    </w:p>
-    <w:p>
-      <w:pPr>
-        <w:rPr>
-          <w:sz w:val="36"/>
-          <w:szCs w:val="36"/>
-        </w:rPr>
-      </w:pPr>
-      <w:r>
-        <w:rPr>
-          <w:sz w:val="36"/>
-          <w:szCs w:val="36"/>
-        </w:rPr>
-        <w:lastRenderedPageBreak/>
-        <w:t>WWW – how Internet works?</w:t>
-      </w:r>
-    </w:p>
-    <w:p>
-      <w:pPr>
-        <w:rPr>
-          <w:sz w:val="24"/>
-          <w:szCs w:val="24"/>
-        </w:rPr>
-      </w:pPr>
-      <w:r>
-        <w:rPr>
-          <w:sz w:val="36"/>
-          <w:szCs w:val="36"/>
-        </w:rPr>
-        <w:t>.</w:t>
-      </w:r>
-      <w:r>
-        <w:rPr>
-          <w:sz w:val="24"/>
-          <w:szCs w:val="24"/>
-        </w:rPr>
-        <w:t xml:space="preserve"> A server is where websites are </w:t>
-      </w:r>
-    </w:p>
     <w:sectPr>
+      <w:headerReference w:type="default" r:id="rId8"/>
       <w:pgSz w:w="16838" w:h="11906" w:orient="landscape" w:code="9"/>
       <w:pgMar w:top="1440" w:right="1440" w:bottom="1440" w:left="1440" w:header="709" w:footer="709" w:gutter="0"/>
       <w:cols w:space="708"/>
@@ -1662,9 +3367,283 @@
 </w:document>
 </file>
 
+<file path=word/endnotes.xml><?xml version="1.0" encoding="utf-8"?>
+<w:endnotes xmlns:wpc="http://schemas.microsoft.com/office/word/2010/wordprocessingCanvas" xmlns:cx="http://schemas.microsoft.com/office/drawing/2014/chartex" xmlns:cx1="http://schemas.microsoft.com/office/drawing/2015/9/8/chartex" xmlns:cx2="http://schemas.microsoft.com/office/drawing/2015/10/21/chartex" xmlns:cx3="http://schemas.microsoft.com/office/drawing/2016/5/9/chartex" xmlns:cx4="http://schemas.microsoft.com/office/drawing/2016/5/10/chartex" xmlns:cx5="http://schemas.microsoft.com/office/drawing/2016/5/11/chartex" xmlns:cx6="http://schemas.microsoft.com/office/drawing/2016/5/12/chartex" xmlns:cx7="http://schemas.microsoft.com/office/drawing/2016/5/13/chartex" xmlns:cx8="http://schemas.microsoft.com/office/drawing/2016/5/14/chartex" xmlns:mc="http://schemas.openxmlformats.org/markup-compatibility/2006" xmlns:aink="http://schemas.microsoft.com/office/drawing/2016/ink" xmlns:am3d="http://schemas.microsoft.com/office/drawing/2017/model3d" xmlns:o="urn:schemas-microsoft-com:office:office" xmlns:oel="http://schemas.microsoft.com/office/2019/extlst" xmlns:r="http://schemas.openxmlformats.org/officeDocument/2006/relationships" xmlns:m="http://schemas.openxmlformats.org/officeDocument/2006/math" xmlns:v="urn:schemas-microsoft-com:vml" xmlns:wp14="http://schemas.microsoft.com/office/word/2010/wordprocessingDrawing" xmlns:wp="http://schemas.openxmlformats.org/drawingml/2006/wordprocessingDrawing" xmlns:w10="urn:schemas-microsoft-com:office:word" xmlns:w="http://schemas.openxmlformats.org/wordprocessingml/2006/main" xmlns:w14="http://schemas.microsoft.com/office/word/2010/wordml" xmlns:w15="http://schemas.microsoft.com/office/word/2012/wordml" xmlns:w16cex="http://schemas.microsoft.com/office/word/2018/wordml/cex" xmlns:w16cid="http://schemas.microsoft.com/office/word/2016/wordml/cid" xmlns:w16="http://schemas.microsoft.com/office/word/2018/wordml" xmlns:w16du="http://schemas.microsoft.com/office/word/2023/wordml/word16du" xmlns:w16sdtdh="http://schemas.microsoft.com/office/word/2020/wordml/sdtdatahash" xmlns:w16sdtfl="http://schemas.microsoft.com/office/word/2024/wordml/sdtformatlock" xmlns:w16se="http://schemas.microsoft.com/office/word/2015/wordml/symex" xmlns:wpg="http://schemas.microsoft.com/office/word/2010/wordprocessingGroup" xmlns:wpi="http://schemas.microsoft.com/office/word/2010/wordprocessingInk" xmlns:wne="http://schemas.microsoft.com/office/word/2006/wordml" xmlns:wps="http://schemas.microsoft.com/office/word/2010/wordprocessingShape" mc:Ignorable="w14 w15 w16se w16cid w16 w16cex w16sdtdh w16sdtfl w16du wp14">
+  <w:endnote w:type="separator" w:id="-1">
+    <w:p>
+      <w:pPr>
+        <w:spacing w:after="0" w:line="240" w:lineRule="auto"/>
+      </w:pPr>
+      <w:r>
+        <w:separator/>
+      </w:r>
+    </w:p>
+  </w:endnote>
+  <w:endnote w:type="continuationSeparator" w:id="0">
+    <w:p>
+      <w:pPr>
+        <w:spacing w:after="0" w:line="240" w:lineRule="auto"/>
+      </w:pPr>
+      <w:r>
+        <w:continuationSeparator/>
+      </w:r>
+    </w:p>
+  </w:endnote>
+</w:endnotes>
+</file>
+
+<file path=word/footnotes.xml><?xml version="1.0" encoding="utf-8"?>
+<w:footnotes xmlns:wpc="http://schemas.microsoft.com/office/word/2010/wordprocessingCanvas" xmlns:cx="http://schemas.microsoft.com/office/drawing/2014/chartex" xmlns:cx1="http://schemas.microsoft.com/office/drawing/2015/9/8/chartex" xmlns:cx2="http://schemas.microsoft.com/office/drawing/2015/10/21/chartex" xmlns:cx3="http://schemas.microsoft.com/office/drawing/2016/5/9/chartex" xmlns:cx4="http://schemas.microsoft.com/office/drawing/2016/5/10/chartex" xmlns:cx5="http://schemas.microsoft.com/office/drawing/2016/5/11/chartex" xmlns:cx6="http://schemas.microsoft.com/office/drawing/2016/5/12/chartex" xmlns:cx7="http://schemas.microsoft.com/office/drawing/2016/5/13/chartex" xmlns:cx8="http://schemas.microsoft.com/office/drawing/2016/5/14/chartex" xmlns:mc="http://schemas.openxmlformats.org/markup-compatibility/2006" xmlns:aink="http://schemas.microsoft.com/office/drawing/2016/ink" xmlns:am3d="http://schemas.microsoft.com/office/drawing/2017/model3d" xmlns:o="urn:schemas-microsoft-com:office:office" xmlns:oel="http://schemas.microsoft.com/office/2019/extlst" xmlns:r="http://schemas.openxmlformats.org/officeDocument/2006/relationships" xmlns:m="http://schemas.openxmlformats.org/officeDocument/2006/math" xmlns:v="urn:schemas-microsoft-com:vml" xmlns:wp14="http://schemas.microsoft.com/office/word/2010/wordprocessingDrawing" xmlns:wp="http://schemas.openxmlformats.org/drawingml/2006/wordprocessingDrawing" xmlns:w10="urn:schemas-microsoft-com:office:word" xmlns:w="http://schemas.openxmlformats.org/wordprocessingml/2006/main" xmlns:w14="http://schemas.microsoft.com/office/word/2010/wordml" xmlns:w15="http://schemas.microsoft.com/office/word/2012/wordml" xmlns:w16cex="http://schemas.microsoft.com/office/word/2018/wordml/cex" xmlns:w16cid="http://schemas.microsoft.com/office/word/2016/wordml/cid" xmlns:w16="http://schemas.microsoft.com/office/word/2018/wordml" xmlns:w16du="http://schemas.microsoft.com/office/word/2023/wordml/word16du" xmlns:w16sdtdh="http://schemas.microsoft.com/office/word/2020/wordml/sdtdatahash" xmlns:w16sdtfl="http://schemas.microsoft.com/office/word/2024/wordml/sdtformatlock" xmlns:w16se="http://schemas.microsoft.com/office/word/2015/wordml/symex" xmlns:wpg="http://schemas.microsoft.com/office/word/2010/wordprocessingGroup" xmlns:wpi="http://schemas.microsoft.com/office/word/2010/wordprocessingInk" xmlns:wne="http://schemas.microsoft.com/office/word/2006/wordml" xmlns:wps="http://schemas.microsoft.com/office/word/2010/wordprocessingShape" mc:Ignorable="w14 w15 w16se w16cid w16 w16cex w16sdtdh w16sdtfl w16du wp14">
+  <w:footnote w:type="separator" w:id="-1">
+    <w:p>
+      <w:pPr>
+        <w:spacing w:after="0" w:line="240" w:lineRule="auto"/>
+      </w:pPr>
+      <w:r>
+        <w:separator/>
+      </w:r>
+    </w:p>
+  </w:footnote>
+  <w:footnote w:type="continuationSeparator" w:id="0">
+    <w:p>
+      <w:pPr>
+        <w:spacing w:after="0" w:line="240" w:lineRule="auto"/>
+      </w:pPr>
+      <w:r>
+        <w:continuationSeparator/>
+      </w:r>
+    </w:p>
+  </w:footnote>
+</w:footnotes>
+</file>
+
+<file path=word/header1.xml><?xml version="1.0" encoding="utf-8"?>
+<w:hdr xmlns:wpc="http://schemas.microsoft.com/office/word/2010/wordprocessingCanvas" xmlns:cx="http://schemas.microsoft.com/office/drawing/2014/chartex" xmlns:cx1="http://schemas.microsoft.com/office/drawing/2015/9/8/chartex" xmlns:cx2="http://schemas.microsoft.com/office/drawing/2015/10/21/chartex" xmlns:cx3="http://schemas.microsoft.com/office/drawing/2016/5/9/chartex" xmlns:cx4="http://schemas.microsoft.com/office/drawing/2016/5/10/chartex" xmlns:cx5="http://schemas.microsoft.com/office/drawing/2016/5/11/chartex" xmlns:cx6="http://schemas.microsoft.com/office/drawing/2016/5/12/chartex" xmlns:cx7="http://schemas.microsoft.com/office/drawing/2016/5/13/chartex" xmlns:cx8="http://schemas.microsoft.com/office/drawing/2016/5/14/chartex" xmlns:mc="http://schemas.openxmlformats.org/markup-compatibility/2006" xmlns:aink="http://schemas.microsoft.com/office/drawing/2016/ink" xmlns:am3d="http://schemas.microsoft.com/office/drawing/2017/model3d" xmlns:o="urn:schemas-microsoft-com:office:office" xmlns:oel="http://schemas.microsoft.com/office/2019/extlst" xmlns:r="http://schemas.openxmlformats.org/officeDocument/2006/relationships" xmlns:m="http://schemas.openxmlformats.org/officeDocument/2006/math" xmlns:v="urn:schemas-microsoft-com:vml" xmlns:wp14="http://schemas.microsoft.com/office/word/2010/wordprocessingDrawing" xmlns:wp="http://schemas.openxmlformats.org/drawingml/2006/wordprocessingDrawing" xmlns:w10="urn:schemas-microsoft-com:office:word" xmlns:w="http://schemas.openxmlformats.org/wordprocessingml/2006/main" xmlns:w14="http://schemas.microsoft.com/office/word/2010/wordml" xmlns:w15="http://schemas.microsoft.com/office/word/2012/wordml" xmlns:w16cex="http://schemas.microsoft.com/office/word/2018/wordml/cex" xmlns:w16cid="http://schemas.microsoft.com/office/word/2016/wordml/cid" xmlns:w16="http://schemas.microsoft.com/office/word/2018/wordml" xmlns:w16du="http://schemas.microsoft.com/office/word/2023/wordml/word16du" xmlns:w16sdtdh="http://schemas.microsoft.com/office/word/2020/wordml/sdtdatahash" xmlns:w16sdtfl="http://schemas.microsoft.com/office/word/2024/wordml/sdtformatlock" xmlns:w16se="http://schemas.microsoft.com/office/word/2015/wordml/symex" xmlns:wpg="http://schemas.microsoft.com/office/word/2010/wordprocessingGroup" xmlns:wpi="http://schemas.microsoft.com/office/word/2010/wordprocessingInk" xmlns:wne="http://schemas.microsoft.com/office/word/2006/wordml" xmlns:wps="http://schemas.microsoft.com/office/word/2010/wordprocessingShape" mc:Ignorable="w14 w15 w16se w16cid w16 w16cex w16sdtdh w16sdtfl w16du wp14">
+  <w:p>
+    <w:pPr>
+      <w:pStyle w:val="Header"/>
+      <w:rPr>
+        <w:lang w:val="en-US"/>
+      </w:rPr>
+    </w:pPr>
+    <w:r>
+      <w:rPr>
+        <w:lang w:val="en-US"/>
+      </w:rPr>
+      <w:t xml:space="preserve">                                                                              </w:t>
+    </w:r>
+  </w:p>
+</w:hdr>
+</file>
+
 <file path=word/numbering.xml><?xml version="1.0" encoding="utf-8"?>
 <w:numbering xmlns:wpc="http://schemas.microsoft.com/office/word/2010/wordprocessingCanvas" xmlns:cx="http://schemas.microsoft.com/office/drawing/2014/chartex" xmlns:cx1="http://schemas.microsoft.com/office/drawing/2015/9/8/chartex" xmlns:cx2="http://schemas.microsoft.com/office/drawing/2015/10/21/chartex" xmlns:cx3="http://schemas.microsoft.com/office/drawing/2016/5/9/chartex" xmlns:cx4="http://schemas.microsoft.com/office/drawing/2016/5/10/chartex" xmlns:cx5="http://schemas.microsoft.com/office/drawing/2016/5/11/chartex" xmlns:cx6="http://schemas.microsoft.com/office/drawing/2016/5/12/chartex" xmlns:cx7="http://schemas.microsoft.com/office/drawing/2016/5/13/chartex" xmlns:cx8="http://schemas.microsoft.com/office/drawing/2016/5/14/chartex" xmlns:mc="http://schemas.openxmlformats.org/markup-compatibility/2006" xmlns:aink="http://schemas.microsoft.com/office/drawing/2016/ink" xmlns:am3d="http://schemas.microsoft.com/office/drawing/2017/model3d" xmlns:o="urn:schemas-microsoft-com:office:office" xmlns:oel="http://schemas.microsoft.com/office/2019/extlst" xmlns:r="http://schemas.openxmlformats.org/officeDocument/2006/relationships" xmlns:m="http://schemas.openxmlformats.org/officeDocument/2006/math" xmlns:v="urn:schemas-microsoft-com:vml" xmlns:wp14="http://schemas.microsoft.com/office/word/2010/wordprocessingDrawing" xmlns:wp="http://schemas.openxmlformats.org/drawingml/2006/wordprocessingDrawing" xmlns:w10="urn:schemas-microsoft-com:office:word" xmlns:w="http://schemas.openxmlformats.org/wordprocessingml/2006/main" xmlns:w14="http://schemas.microsoft.com/office/word/2010/wordml" xmlns:w15="http://schemas.microsoft.com/office/word/2012/wordml" xmlns:w16cex="http://schemas.microsoft.com/office/word/2018/wordml/cex" xmlns:w16cid="http://schemas.microsoft.com/office/word/2016/wordml/cid" xmlns:w16="http://schemas.microsoft.com/office/word/2018/wordml" xmlns:w16du="http://schemas.microsoft.com/office/word/2023/wordml/word16du" xmlns:w16sdtdh="http://schemas.microsoft.com/office/word/2020/wordml/sdtdatahash" xmlns:w16sdtfl="http://schemas.microsoft.com/office/word/2024/wordml/sdtformatlock" xmlns:w16se="http://schemas.microsoft.com/office/word/2015/wordml/symex" xmlns:wpg="http://schemas.microsoft.com/office/word/2010/wordprocessingGroup" xmlns:wpi="http://schemas.microsoft.com/office/word/2010/wordprocessingInk" xmlns:wne="http://schemas.microsoft.com/office/word/2006/wordml" xmlns:wps="http://schemas.microsoft.com/office/word/2010/wordprocessingShape" mc:Ignorable="w14 w15 w16se w16cid w16 w16cex w16sdtdh w16sdtfl w16du wp14">
   <w:abstractNum w:abstractNumId="0" w15:restartNumberingAfterBreak="0">
+    <w:nsid w:val="121C02D4"/>
+    <w:multiLevelType w:val="hybridMultilevel"/>
+    <w:tmpl w:val="F5740ECA"/>
+    <w:lvl w:ilvl="0" w:tplc="68FE5952">
+      <w:numFmt w:val="bullet"/>
+      <w:lvlText w:val="-"/>
+      <w:lvlJc w:val="left"/>
+      <w:pPr>
+        <w:ind w:left="456" w:hanging="360"/>
+      </w:pPr>
+      <w:rPr>
+        <w:rFonts w:ascii="Calibri" w:eastAsiaTheme="minorHAnsi" w:hAnsi="Calibri" w:cs="Calibri" w:hint="default"/>
+        <w:color w:val="000000" w:themeColor="text1"/>
+        <w:sz w:val="32"/>
+      </w:rPr>
+    </w:lvl>
+    <w:lvl w:ilvl="1" w:tplc="40090003" w:tentative="1">
+      <w:start w:val="1"/>
+      <w:numFmt w:val="bullet"/>
+      <w:lvlText w:val="o"/>
+      <w:lvlJc w:val="left"/>
+      <w:pPr>
+        <w:ind w:left="1176" w:hanging="360"/>
+      </w:pPr>
+      <w:rPr>
+        <w:rFonts w:ascii="Courier New" w:hAnsi="Courier New" w:cs="Courier New" w:hint="default"/>
+      </w:rPr>
+    </w:lvl>
+    <w:lvl w:ilvl="2" w:tplc="40090005" w:tentative="1">
+      <w:start w:val="1"/>
+      <w:numFmt w:val="bullet"/>
+      <w:lvlText w:val=""/>
+      <w:lvlJc w:val="left"/>
+      <w:pPr>
+        <w:ind w:left="1896" w:hanging="360"/>
+      </w:pPr>
+      <w:rPr>
+        <w:rFonts w:ascii="Wingdings" w:hAnsi="Wingdings" w:hint="default"/>
+      </w:rPr>
+    </w:lvl>
+    <w:lvl w:ilvl="3" w:tplc="40090001" w:tentative="1">
+      <w:start w:val="1"/>
+      <w:numFmt w:val="bullet"/>
+      <w:lvlText w:val=""/>
+      <w:lvlJc w:val="left"/>
+      <w:pPr>
+        <w:ind w:left="2616" w:hanging="360"/>
+      </w:pPr>
+      <w:rPr>
+        <w:rFonts w:ascii="Symbol" w:hAnsi="Symbol" w:hint="default"/>
+      </w:rPr>
+    </w:lvl>
+    <w:lvl w:ilvl="4" w:tplc="40090003" w:tentative="1">
+      <w:start w:val="1"/>
+      <w:numFmt w:val="bullet"/>
+      <w:lvlText w:val="o"/>
+      <w:lvlJc w:val="left"/>
+      <w:pPr>
+        <w:ind w:left="3336" w:hanging="360"/>
+      </w:pPr>
+      <w:rPr>
+        <w:rFonts w:ascii="Courier New" w:hAnsi="Courier New" w:cs="Courier New" w:hint="default"/>
+      </w:rPr>
+    </w:lvl>
+    <w:lvl w:ilvl="5" w:tplc="40090005" w:tentative="1">
+      <w:start w:val="1"/>
+      <w:numFmt w:val="bullet"/>
+      <w:lvlText w:val=""/>
+      <w:lvlJc w:val="left"/>
+      <w:pPr>
+        <w:ind w:left="4056" w:hanging="360"/>
+      </w:pPr>
+      <w:rPr>
+        <w:rFonts w:ascii="Wingdings" w:hAnsi="Wingdings" w:hint="default"/>
+      </w:rPr>
+    </w:lvl>
+    <w:lvl w:ilvl="6" w:tplc="40090001" w:tentative="1">
+      <w:start w:val="1"/>
+      <w:numFmt w:val="bullet"/>
+      <w:lvlText w:val=""/>
+      <w:lvlJc w:val="left"/>
+      <w:pPr>
+        <w:ind w:left="4776" w:hanging="360"/>
+      </w:pPr>
+      <w:rPr>
+        <w:rFonts w:ascii="Symbol" w:hAnsi="Symbol" w:hint="default"/>
+      </w:rPr>
+    </w:lvl>
+    <w:lvl w:ilvl="7" w:tplc="40090003" w:tentative="1">
+      <w:start w:val="1"/>
+      <w:numFmt w:val="bullet"/>
+      <w:lvlText w:val="o"/>
+      <w:lvlJc w:val="left"/>
+      <w:pPr>
+        <w:ind w:left="5496" w:hanging="360"/>
+      </w:pPr>
+      <w:rPr>
+        <w:rFonts w:ascii="Courier New" w:hAnsi="Courier New" w:cs="Courier New" w:hint="default"/>
+      </w:rPr>
+    </w:lvl>
+    <w:lvl w:ilvl="8" w:tplc="40090005" w:tentative="1">
+      <w:start w:val="1"/>
+      <w:numFmt w:val="bullet"/>
+      <w:lvlText w:val=""/>
+      <w:lvlJc w:val="left"/>
+      <w:pPr>
+        <w:ind w:left="6216" w:hanging="360"/>
+      </w:pPr>
+      <w:rPr>
+        <w:rFonts w:ascii="Wingdings" w:hAnsi="Wingdings" w:hint="default"/>
+      </w:rPr>
+    </w:lvl>
+  </w:abstractNum>
+  <w:abstractNum w:abstractNumId="1" w15:restartNumberingAfterBreak="0">
+    <w:nsid w:val="19B975E1"/>
+    <w:multiLevelType w:val="hybridMultilevel"/>
+    <w:tmpl w:val="8D28B11A"/>
+    <w:lvl w:ilvl="0" w:tplc="E6CA827E">
+      <w:start w:val="1"/>
+      <w:numFmt w:val="decimal"/>
+      <w:lvlText w:val="%1."/>
+      <w:lvlJc w:val="left"/>
+      <w:pPr>
+        <w:ind w:left="720" w:hanging="360"/>
+      </w:pPr>
+      <w:rPr>
+        <w:rFonts w:hint="default"/>
+        <w:b/>
+        <w:bCs/>
+      </w:rPr>
+    </w:lvl>
+    <w:lvl w:ilvl="1" w:tplc="40090019" w:tentative="1">
+      <w:start w:val="1"/>
+      <w:numFmt w:val="lowerLetter"/>
+      <w:lvlText w:val="%2."/>
+      <w:lvlJc w:val="left"/>
+      <w:pPr>
+        <w:ind w:left="1440" w:hanging="360"/>
+      </w:pPr>
+    </w:lvl>
+    <w:lvl w:ilvl="2" w:tplc="4009001B" w:tentative="1">
+      <w:start w:val="1"/>
+      <w:numFmt w:val="lowerRoman"/>
+      <w:lvlText w:val="%3."/>
+      <w:lvlJc w:val="right"/>
+      <w:pPr>
+        <w:ind w:left="2160" w:hanging="180"/>
+      </w:pPr>
+    </w:lvl>
+    <w:lvl w:ilvl="3" w:tplc="4009000F" w:tentative="1">
+      <w:start w:val="1"/>
+      <w:numFmt w:val="decimal"/>
+      <w:lvlText w:val="%4."/>
+      <w:lvlJc w:val="left"/>
+      <w:pPr>
+        <w:ind w:left="2880" w:hanging="360"/>
+      </w:pPr>
+    </w:lvl>
+    <w:lvl w:ilvl="4" w:tplc="40090019" w:tentative="1">
+      <w:start w:val="1"/>
+      <w:numFmt w:val="lowerLetter"/>
+      <w:lvlText w:val="%5."/>
+      <w:lvlJc w:val="left"/>
+      <w:pPr>
+        <w:ind w:left="3600" w:hanging="360"/>
+      </w:pPr>
+    </w:lvl>
+    <w:lvl w:ilvl="5" w:tplc="4009001B" w:tentative="1">
+      <w:start w:val="1"/>
+      <w:numFmt w:val="lowerRoman"/>
+      <w:lvlText w:val="%6."/>
+      <w:lvlJc w:val="right"/>
+      <w:pPr>
+        <w:ind w:left="4320" w:hanging="180"/>
+      </w:pPr>
+    </w:lvl>
+    <w:lvl w:ilvl="6" w:tplc="4009000F" w:tentative="1">
+      <w:start w:val="1"/>
+      <w:numFmt w:val="decimal"/>
+      <w:lvlText w:val="%7."/>
+      <w:lvlJc w:val="left"/>
+      <w:pPr>
+        <w:ind w:left="5040" w:hanging="360"/>
+      </w:pPr>
+    </w:lvl>
+    <w:lvl w:ilvl="7" w:tplc="40090019" w:tentative="1">
+      <w:start w:val="1"/>
+      <w:numFmt w:val="lowerLetter"/>
+      <w:lvlText w:val="%8."/>
+      <w:lvlJc w:val="left"/>
+      <w:pPr>
+        <w:ind w:left="5760" w:hanging="360"/>
+      </w:pPr>
+    </w:lvl>
+    <w:lvl w:ilvl="8" w:tplc="4009001B" w:tentative="1">
+      <w:start w:val="1"/>
+      <w:numFmt w:val="lowerRoman"/>
+      <w:lvlText w:val="%9."/>
+      <w:lvlJc w:val="right"/>
+      <w:pPr>
+        <w:ind w:left="6480" w:hanging="180"/>
+      </w:pPr>
+    </w:lvl>
+  </w:abstractNum>
+  <w:abstractNum w:abstractNumId="2" w15:restartNumberingAfterBreak="0">
     <w:nsid w:val="1B4276B1"/>
     <w:multiLevelType w:val="hybridMultilevel"/>
     <w:tmpl w:val="650E2110"/>
@@ -1776,7 +3755,7 @@
       </w:rPr>
     </w:lvl>
   </w:abstractNum>
-  <w:abstractNum w:abstractNumId="1" w15:restartNumberingAfterBreak="0">
+  <w:abstractNum w:abstractNumId="3" w15:restartNumberingAfterBreak="0">
     <w:nsid w:val="1EFD1671"/>
     <w:multiLevelType w:val="hybridMultilevel"/>
     <w:tmpl w:val="01CA086A"/>
@@ -1888,7 +3867,119 @@
       </w:rPr>
     </w:lvl>
   </w:abstractNum>
-  <w:abstractNum w:abstractNumId="2" w15:restartNumberingAfterBreak="0">
+  <w:abstractNum w:abstractNumId="4" w15:restartNumberingAfterBreak="0">
+    <w:nsid w:val="2A7A5373"/>
+    <w:multiLevelType w:val="hybridMultilevel"/>
+    <w:tmpl w:val="86CCE0D0"/>
+    <w:lvl w:ilvl="0" w:tplc="D408ACB8">
+      <w:numFmt w:val="bullet"/>
+      <w:lvlText w:val="-"/>
+      <w:lvlJc w:val="left"/>
+      <w:pPr>
+        <w:ind w:left="408" w:hanging="360"/>
+      </w:pPr>
+      <w:rPr>
+        <w:rFonts w:ascii="Calibri" w:eastAsiaTheme="minorHAnsi" w:hAnsi="Calibri" w:cs="Calibri" w:hint="default"/>
+      </w:rPr>
+    </w:lvl>
+    <w:lvl w:ilvl="1" w:tplc="40090003" w:tentative="1">
+      <w:start w:val="1"/>
+      <w:numFmt w:val="bullet"/>
+      <w:lvlText w:val="o"/>
+      <w:lvlJc w:val="left"/>
+      <w:pPr>
+        <w:ind w:left="1128" w:hanging="360"/>
+      </w:pPr>
+      <w:rPr>
+        <w:rFonts w:ascii="Courier New" w:hAnsi="Courier New" w:cs="Courier New" w:hint="default"/>
+      </w:rPr>
+    </w:lvl>
+    <w:lvl w:ilvl="2" w:tplc="40090005" w:tentative="1">
+      <w:start w:val="1"/>
+      <w:numFmt w:val="bullet"/>
+      <w:lvlText w:val=""/>
+      <w:lvlJc w:val="left"/>
+      <w:pPr>
+        <w:ind w:left="1848" w:hanging="360"/>
+      </w:pPr>
+      <w:rPr>
+        <w:rFonts w:ascii="Wingdings" w:hAnsi="Wingdings" w:hint="default"/>
+      </w:rPr>
+    </w:lvl>
+    <w:lvl w:ilvl="3" w:tplc="40090001" w:tentative="1">
+      <w:start w:val="1"/>
+      <w:numFmt w:val="bullet"/>
+      <w:lvlText w:val=""/>
+      <w:lvlJc w:val="left"/>
+      <w:pPr>
+        <w:ind w:left="2568" w:hanging="360"/>
+      </w:pPr>
+      <w:rPr>
+        <w:rFonts w:ascii="Symbol" w:hAnsi="Symbol" w:hint="default"/>
+      </w:rPr>
+    </w:lvl>
+    <w:lvl w:ilvl="4" w:tplc="40090003" w:tentative="1">
+      <w:start w:val="1"/>
+      <w:numFmt w:val="bullet"/>
+      <w:lvlText w:val="o"/>
+      <w:lvlJc w:val="left"/>
+      <w:pPr>
+        <w:ind w:left="3288" w:hanging="360"/>
+      </w:pPr>
+      <w:rPr>
+        <w:rFonts w:ascii="Courier New" w:hAnsi="Courier New" w:cs="Courier New" w:hint="default"/>
+      </w:rPr>
+    </w:lvl>
+    <w:lvl w:ilvl="5" w:tplc="40090005" w:tentative="1">
+      <w:start w:val="1"/>
+      <w:numFmt w:val="bullet"/>
+      <w:lvlText w:val=""/>
+      <w:lvlJc w:val="left"/>
+      <w:pPr>
+        <w:ind w:left="4008" w:hanging="360"/>
+      </w:pPr>
+      <w:rPr>
+        <w:rFonts w:ascii="Wingdings" w:hAnsi="Wingdings" w:hint="default"/>
+      </w:rPr>
+    </w:lvl>
+    <w:lvl w:ilvl="6" w:tplc="40090001" w:tentative="1">
+      <w:start w:val="1"/>
+      <w:numFmt w:val="bullet"/>
+      <w:lvlText w:val=""/>
+      <w:lvlJc w:val="left"/>
+      <w:pPr>
+        <w:ind w:left="4728" w:hanging="360"/>
+      </w:pPr>
+      <w:rPr>
+        <w:rFonts w:ascii="Symbol" w:hAnsi="Symbol" w:hint="default"/>
+      </w:rPr>
+    </w:lvl>
+    <w:lvl w:ilvl="7" w:tplc="40090003" w:tentative="1">
+      <w:start w:val="1"/>
+      <w:numFmt w:val="bullet"/>
+      <w:lvlText w:val="o"/>
+      <w:lvlJc w:val="left"/>
+      <w:pPr>
+        <w:ind w:left="5448" w:hanging="360"/>
+      </w:pPr>
+      <w:rPr>
+        <w:rFonts w:ascii="Courier New" w:hAnsi="Courier New" w:cs="Courier New" w:hint="default"/>
+      </w:rPr>
+    </w:lvl>
+    <w:lvl w:ilvl="8" w:tplc="40090005" w:tentative="1">
+      <w:start w:val="1"/>
+      <w:numFmt w:val="bullet"/>
+      <w:lvlText w:val=""/>
+      <w:lvlJc w:val="left"/>
+      <w:pPr>
+        <w:ind w:left="6168" w:hanging="360"/>
+      </w:pPr>
+      <w:rPr>
+        <w:rFonts w:ascii="Wingdings" w:hAnsi="Wingdings" w:hint="default"/>
+      </w:rPr>
+    </w:lvl>
+  </w:abstractNum>
+  <w:abstractNum w:abstractNumId="5" w15:restartNumberingAfterBreak="0">
     <w:nsid w:val="2CAE42C6"/>
     <w:multiLevelType w:val="hybridMultilevel"/>
     <w:tmpl w:val="E11C6AAE"/>
@@ -2000,7 +4091,96 @@
       </w:rPr>
     </w:lvl>
   </w:abstractNum>
-  <w:abstractNum w:abstractNumId="3" w15:restartNumberingAfterBreak="0">
+  <w:abstractNum w:abstractNumId="6" w15:restartNumberingAfterBreak="0">
+    <w:nsid w:val="4B8E529A"/>
+    <w:multiLevelType w:val="hybridMultilevel"/>
+    <w:tmpl w:val="B372A038"/>
+    <w:lvl w:ilvl="0" w:tplc="4009000F">
+      <w:start w:val="1"/>
+      <w:numFmt w:val="decimal"/>
+      <w:lvlText w:val="%1."/>
+      <w:lvlJc w:val="left"/>
+      <w:pPr>
+        <w:ind w:left="720" w:hanging="360"/>
+      </w:pPr>
+      <w:rPr>
+        <w:rFonts w:hint="default"/>
+      </w:rPr>
+    </w:lvl>
+    <w:lvl w:ilvl="1" w:tplc="40090019" w:tentative="1">
+      <w:start w:val="1"/>
+      <w:numFmt w:val="lowerLetter"/>
+      <w:lvlText w:val="%2."/>
+      <w:lvlJc w:val="left"/>
+      <w:pPr>
+        <w:ind w:left="1440" w:hanging="360"/>
+      </w:pPr>
+    </w:lvl>
+    <w:lvl w:ilvl="2" w:tplc="4009001B" w:tentative="1">
+      <w:start w:val="1"/>
+      <w:numFmt w:val="lowerRoman"/>
+      <w:lvlText w:val="%3."/>
+      <w:lvlJc w:val="right"/>
+      <w:pPr>
+        <w:ind w:left="2160" w:hanging="180"/>
+      </w:pPr>
+    </w:lvl>
+    <w:lvl w:ilvl="3" w:tplc="4009000F" w:tentative="1">
+      <w:start w:val="1"/>
+      <w:numFmt w:val="decimal"/>
+      <w:lvlText w:val="%4."/>
+      <w:lvlJc w:val="left"/>
+      <w:pPr>
+        <w:ind w:left="2880" w:hanging="360"/>
+      </w:pPr>
+    </w:lvl>
+    <w:lvl w:ilvl="4" w:tplc="40090019" w:tentative="1">
+      <w:start w:val="1"/>
+      <w:numFmt w:val="lowerLetter"/>
+      <w:lvlText w:val="%5."/>
+      <w:lvlJc w:val="left"/>
+      <w:pPr>
+        <w:ind w:left="3600" w:hanging="360"/>
+      </w:pPr>
+    </w:lvl>
+    <w:lvl w:ilvl="5" w:tplc="4009001B" w:tentative="1">
+      <w:start w:val="1"/>
+      <w:numFmt w:val="lowerRoman"/>
+      <w:lvlText w:val="%6."/>
+      <w:lvlJc w:val="right"/>
+      <w:pPr>
+        <w:ind w:left="4320" w:hanging="180"/>
+      </w:pPr>
+    </w:lvl>
+    <w:lvl w:ilvl="6" w:tplc="4009000F" w:tentative="1">
+      <w:start w:val="1"/>
+      <w:numFmt w:val="decimal"/>
+      <w:lvlText w:val="%7."/>
+      <w:lvlJc w:val="left"/>
+      <w:pPr>
+        <w:ind w:left="5040" w:hanging="360"/>
+      </w:pPr>
+    </w:lvl>
+    <w:lvl w:ilvl="7" w:tplc="40090019" w:tentative="1">
+      <w:start w:val="1"/>
+      <w:numFmt w:val="lowerLetter"/>
+      <w:lvlText w:val="%8."/>
+      <w:lvlJc w:val="left"/>
+      <w:pPr>
+        <w:ind w:left="5760" w:hanging="360"/>
+      </w:pPr>
+    </w:lvl>
+    <w:lvl w:ilvl="8" w:tplc="4009001B" w:tentative="1">
+      <w:start w:val="1"/>
+      <w:numFmt w:val="lowerRoman"/>
+      <w:lvlText w:val="%9."/>
+      <w:lvlJc w:val="right"/>
+      <w:pPr>
+        <w:ind w:left="6480" w:hanging="180"/>
+      </w:pPr>
+    </w:lvl>
+  </w:abstractNum>
+  <w:abstractNum w:abstractNumId="7" w15:restartNumberingAfterBreak="0">
     <w:nsid w:val="692B676D"/>
     <w:multiLevelType w:val="hybridMultilevel"/>
     <w:tmpl w:val="9828BB96"/>
@@ -2112,7 +4292,7 @@
       </w:rPr>
     </w:lvl>
   </w:abstractNum>
-  <w:abstractNum w:abstractNumId="4" w15:restartNumberingAfterBreak="0">
+  <w:abstractNum w:abstractNumId="8" w15:restartNumberingAfterBreak="0">
     <w:nsid w:val="6AD529E4"/>
     <w:multiLevelType w:val="hybridMultilevel"/>
     <w:tmpl w:val="A5483F62"/>
@@ -2224,20 +4404,124 @@
       </w:rPr>
     </w:lvl>
   </w:abstractNum>
+  <w:abstractNum w:abstractNumId="9" w15:restartNumberingAfterBreak="0">
+    <w:nsid w:val="7ADF21E4"/>
+    <w:multiLevelType w:val="hybridMultilevel"/>
+    <w:tmpl w:val="7360AB56"/>
+    <w:lvl w:ilvl="0" w:tplc="4009000F">
+      <w:start w:val="1"/>
+      <w:numFmt w:val="decimal"/>
+      <w:lvlText w:val="%1."/>
+      <w:lvlJc w:val="left"/>
+      <w:pPr>
+        <w:ind w:left="720" w:hanging="360"/>
+      </w:pPr>
+      <w:rPr>
+        <w:rFonts w:hint="default"/>
+      </w:rPr>
+    </w:lvl>
+    <w:lvl w:ilvl="1" w:tplc="40090019" w:tentative="1">
+      <w:start w:val="1"/>
+      <w:numFmt w:val="lowerLetter"/>
+      <w:lvlText w:val="%2."/>
+      <w:lvlJc w:val="left"/>
+      <w:pPr>
+        <w:ind w:left="1440" w:hanging="360"/>
+      </w:pPr>
+    </w:lvl>
+    <w:lvl w:ilvl="2" w:tplc="4009001B" w:tentative="1">
+      <w:start w:val="1"/>
+      <w:numFmt w:val="lowerRoman"/>
+      <w:lvlText w:val="%3."/>
+      <w:lvlJc w:val="right"/>
+      <w:pPr>
+        <w:ind w:left="2160" w:hanging="180"/>
+      </w:pPr>
+    </w:lvl>
+    <w:lvl w:ilvl="3" w:tplc="4009000F" w:tentative="1">
+      <w:start w:val="1"/>
+      <w:numFmt w:val="decimal"/>
+      <w:lvlText w:val="%4."/>
+      <w:lvlJc w:val="left"/>
+      <w:pPr>
+        <w:ind w:left="2880" w:hanging="360"/>
+      </w:pPr>
+    </w:lvl>
+    <w:lvl w:ilvl="4" w:tplc="40090019" w:tentative="1">
+      <w:start w:val="1"/>
+      <w:numFmt w:val="lowerLetter"/>
+      <w:lvlText w:val="%5."/>
+      <w:lvlJc w:val="left"/>
+      <w:pPr>
+        <w:ind w:left="3600" w:hanging="360"/>
+      </w:pPr>
+    </w:lvl>
+    <w:lvl w:ilvl="5" w:tplc="4009001B" w:tentative="1">
+      <w:start w:val="1"/>
+      <w:numFmt w:val="lowerRoman"/>
+      <w:lvlText w:val="%6."/>
+      <w:lvlJc w:val="right"/>
+      <w:pPr>
+        <w:ind w:left="4320" w:hanging="180"/>
+      </w:pPr>
+    </w:lvl>
+    <w:lvl w:ilvl="6" w:tplc="4009000F" w:tentative="1">
+      <w:start w:val="1"/>
+      <w:numFmt w:val="decimal"/>
+      <w:lvlText w:val="%7."/>
+      <w:lvlJc w:val="left"/>
+      <w:pPr>
+        <w:ind w:left="5040" w:hanging="360"/>
+      </w:pPr>
+    </w:lvl>
+    <w:lvl w:ilvl="7" w:tplc="40090019" w:tentative="1">
+      <w:start w:val="1"/>
+      <w:numFmt w:val="lowerLetter"/>
+      <w:lvlText w:val="%8."/>
+      <w:lvlJc w:val="left"/>
+      <w:pPr>
+        <w:ind w:left="5760" w:hanging="360"/>
+      </w:pPr>
+    </w:lvl>
+    <w:lvl w:ilvl="8" w:tplc="4009001B" w:tentative="1">
+      <w:start w:val="1"/>
+      <w:numFmt w:val="lowerRoman"/>
+      <w:lvlText w:val="%9."/>
+      <w:lvlJc w:val="right"/>
+      <w:pPr>
+        <w:ind w:left="6480" w:hanging="180"/>
+      </w:pPr>
+    </w:lvl>
+  </w:abstractNum>
   <w:num w:numId="1" w16cid:durableId="1486320045">
+    <w:abstractNumId w:val="8"/>
+  </w:num>
+  <w:num w:numId="2" w16cid:durableId="329480069">
+    <w:abstractNumId w:val="2"/>
+  </w:num>
+  <w:num w:numId="3" w16cid:durableId="710348811">
+    <w:abstractNumId w:val="7"/>
+  </w:num>
+  <w:num w:numId="4" w16cid:durableId="626930900">
+    <w:abstractNumId w:val="3"/>
+  </w:num>
+  <w:num w:numId="5" w16cid:durableId="867258593">
+    <w:abstractNumId w:val="5"/>
+  </w:num>
+  <w:num w:numId="6" w16cid:durableId="860973057">
+    <w:abstractNumId w:val="0"/>
+  </w:num>
+  <w:num w:numId="7" w16cid:durableId="768039904">
     <w:abstractNumId w:val="4"/>
   </w:num>
-  <w:num w:numId="2" w16cid:durableId="329480069">
-    <w:abstractNumId w:val="0"/>
+  <w:num w:numId="8" w16cid:durableId="40708991">
+    <w:abstractNumId w:val="6"/>
   </w:num>
-  <w:num w:numId="3" w16cid:durableId="710348811">
-    <w:abstractNumId w:val="3"/>
+  <w:num w:numId="9" w16cid:durableId="1491364011">
+    <w:abstractNumId w:val="9"/>
   </w:num>
-  <w:num w:numId="4" w16cid:durableId="626930900">
+  <w:num w:numId="10" w16cid:durableId="850723000">
     <w:abstractNumId w:val="1"/>
-  </w:num>
-  <w:num w:numId="5" w16cid:durableId="867258593">
-    <w:abstractNumId w:val="2"/>
   </w:num>
 </w:numbering>
 </file>
@@ -2845,7 +5129,6 @@
   <w:style w:type="character" w:default="1" w:styleId="DefaultParagraphFont">
     <w:name w:val="Default Paragraph Font"/>
     <w:uiPriority w:val="1"/>
-    <w:semiHidden/>
     <w:unhideWhenUsed/>
   </w:style>
   <w:style w:type="table" w:default="1" w:styleId="TableNormal">
@@ -3167,6 +5450,50 @@
     <w:unhideWhenUsed/>
     <w:rsid w:val="00726EF0"/>
   </w:style>
+  <w:style w:type="paragraph" w:styleId="Header">
+    <w:name w:val="header"/>
+    <w:basedOn w:val="Normal"/>
+    <w:link w:val="HeaderChar"/>
+    <w:uiPriority w:val="99"/>
+    <w:unhideWhenUsed/>
+    <w:rsid w:val="003F2CDB"/>
+    <w:pPr>
+      <w:tabs>
+        <w:tab w:val="center" w:pos="4513"/>
+        <w:tab w:val="right" w:pos="9026"/>
+      </w:tabs>
+      <w:spacing w:after="0" w:line="240" w:lineRule="auto"/>
+    </w:pPr>
+  </w:style>
+  <w:style w:type="character" w:customStyle="1" w:styleId="HeaderChar">
+    <w:name w:val="Header Char"/>
+    <w:basedOn w:val="DefaultParagraphFont"/>
+    <w:link w:val="Header"/>
+    <w:uiPriority w:val="99"/>
+    <w:rsid w:val="003F2CDB"/>
+  </w:style>
+  <w:style w:type="paragraph" w:styleId="Footer">
+    <w:name w:val="footer"/>
+    <w:basedOn w:val="Normal"/>
+    <w:link w:val="FooterChar"/>
+    <w:uiPriority w:val="99"/>
+    <w:unhideWhenUsed/>
+    <w:rsid w:val="003F2CDB"/>
+    <w:pPr>
+      <w:tabs>
+        <w:tab w:val="center" w:pos="4513"/>
+        <w:tab w:val="right" w:pos="9026"/>
+      </w:tabs>
+      <w:spacing w:after="0" w:line="240" w:lineRule="auto"/>
+    </w:pPr>
+  </w:style>
+  <w:style w:type="character" w:customStyle="1" w:styleId="FooterChar">
+    <w:name w:val="Footer Char"/>
+    <w:basedOn w:val="DefaultParagraphFont"/>
+    <w:link w:val="Footer"/>
+    <w:uiPriority w:val="99"/>
+    <w:rsid w:val="003F2CDB"/>
+  </w:style>
 </w:styles>
 </file>
 

</xml_diff>